<commit_message>
Correction du bug : Modification étudiants et classpath
Correction du bug : Modification étudiants et classpath et suppression de la classe (non utilisée)formeExamen dans le Model
</commit_message>
<xml_diff>
--- a/Important/Important à lire !!! .docx
+++ b/Important/Important à lire !!! .docx
@@ -145,6 +145,7 @@
       <w:r>
         <w:t xml:space="preserve">Sous </w:t>
       </w:r>
+      <w:proofErr w:type="spellStart"/>
       <w:r>
         <w:rPr>
           <w:b/>
@@ -152,6 +153,7 @@
         </w:rPr>
         <w:t>PhpMyAdmin</w:t>
       </w:r>
+      <w:proofErr w:type="spellEnd"/>
       <w:r>
         <w:t xml:space="preserve"> crée</w:t>
       </w:r>
@@ -246,17 +248,31 @@
         <w:t>Si votre version d' Eclipse supporte l'intégration</w:t>
       </w:r>
       <w:r>
-        <w:t xml:space="preserve"> Visual P</w:t>
-      </w:r>
-      <w:r>
-        <w:t xml:space="preserve">aradigm. lancer Eclipse et spécifier le </w:t>
-      </w:r>
+        <w:t xml:space="preserve"> Visual </w:t>
+      </w:r>
+      <w:proofErr w:type="spellStart"/>
+      <w:r>
+        <w:t>P</w:t>
+      </w:r>
+      <w:r>
+        <w:t>aradigm</w:t>
+      </w:r>
+      <w:proofErr w:type="spellEnd"/>
+      <w:r>
+        <w:t xml:space="preserve">. lancer Eclipse et spécifier le </w:t>
+      </w:r>
+      <w:proofErr w:type="spellStart"/>
       <w:r>
         <w:t>W</w:t>
       </w:r>
       <w:r>
-        <w:t xml:space="preserve">orkspace vers le dossier </w:t>
-      </w:r>
+        <w:t>orkspace</w:t>
+      </w:r>
+      <w:proofErr w:type="spellEnd"/>
+      <w:r>
+        <w:t xml:space="preserve"> vers le dossier </w:t>
+      </w:r>
+      <w:proofErr w:type="spellStart"/>
       <w:r>
         <w:rPr>
           <w:b/>
@@ -264,6 +280,7 @@
         </w:rPr>
         <w:t>School_Management_System</w:t>
       </w:r>
+      <w:proofErr w:type="spellEnd"/>
       <w:r>
         <w:t>.</w:t>
       </w:r>
@@ -278,12 +295,18 @@
       <w:r>
         <w:t xml:space="preserve">clipse et pointer son </w:t>
       </w:r>
+      <w:proofErr w:type="spellStart"/>
       <w:r>
         <w:t>W</w:t>
       </w:r>
       <w:r>
-        <w:t xml:space="preserve">orkspace vers le dossier </w:t>
-      </w:r>
+        <w:t>orkspace</w:t>
+      </w:r>
+      <w:proofErr w:type="spellEnd"/>
+      <w:r>
+        <w:t xml:space="preserve"> vers le dossier </w:t>
+      </w:r>
+      <w:proofErr w:type="spellStart"/>
       <w:r>
         <w:rPr>
           <w:b/>
@@ -291,14 +314,23 @@
         </w:rPr>
         <w:t>School_Management_System</w:t>
       </w:r>
+      <w:proofErr w:type="spellEnd"/>
       <w:r>
         <w:t>. dans ce cas vous n'accéderez</w:t>
       </w:r>
       <w:r>
-        <w:t xml:space="preserve"> pas au projet Visual P</w:t>
-      </w:r>
-      <w:r>
-        <w:t xml:space="preserve">aradigm. mais ceci n'est pas nécessaire puisque la totalité de la conception est faites. </w:t>
+        <w:t xml:space="preserve"> pas au projet Visual </w:t>
+      </w:r>
+      <w:proofErr w:type="spellStart"/>
+      <w:r>
+        <w:t>P</w:t>
+      </w:r>
+      <w:r>
+        <w:t>aradigm</w:t>
+      </w:r>
+      <w:proofErr w:type="spellEnd"/>
+      <w:r>
+        <w:t xml:space="preserve">. mais ceci n'est pas nécessaire puisque la totalité de la conception est faites. </w:t>
       </w:r>
     </w:p>
     <w:p>
@@ -306,10 +338,18 @@
         <w:t>Pour accéder</w:t>
       </w:r>
       <w:r>
-        <w:t xml:space="preserve"> au projet Visual P</w:t>
-      </w:r>
-      <w:r>
-        <w:t xml:space="preserve">aradim </w:t>
+        <w:t xml:space="preserve"> au projet Visual </w:t>
+      </w:r>
+      <w:proofErr w:type="spellStart"/>
+      <w:r>
+        <w:t>P</w:t>
+      </w:r>
+      <w:r>
+        <w:t>aradim</w:t>
+      </w:r>
+      <w:proofErr w:type="spellEnd"/>
+      <w:r>
+        <w:t xml:space="preserve"> </w:t>
       </w:r>
       <w:r>
         <w:t xml:space="preserve">en dehors d'Eclipse </w:t>
@@ -318,18 +358,59 @@
         <w:t xml:space="preserve">: Ouvrer l'application </w:t>
       </w:r>
       <w:r>
-        <w:t>Visual Paradigm et pointez son W</w:t>
-      </w:r>
-      <w:r>
-        <w:t xml:space="preserve">orkspace vers le dossier  </w:t>
-      </w:r>
-      <w:r>
-        <w:rPr>
-          <w:b/>
-          <w:bCs/>
-        </w:rPr>
-        <w:t>: School_Management_System\BTS\vpproject</w:t>
-      </w:r>
+        <w:t xml:space="preserve">Visual </w:t>
+      </w:r>
+      <w:proofErr w:type="spellStart"/>
+      <w:r>
+        <w:t>Paradigm</w:t>
+      </w:r>
+      <w:proofErr w:type="spellEnd"/>
+      <w:r>
+        <w:t xml:space="preserve"> et pointez son </w:t>
+      </w:r>
+      <w:proofErr w:type="spellStart"/>
+      <w:r>
+        <w:t>W</w:t>
+      </w:r>
+      <w:r>
+        <w:t>orkspace</w:t>
+      </w:r>
+      <w:proofErr w:type="spellEnd"/>
+      <w:r>
+        <w:t xml:space="preserve"> vers le dossier  </w:t>
+      </w:r>
+      <w:r>
+        <w:rPr>
+          <w:b/>
+          <w:bCs/>
+        </w:rPr>
+        <w:t xml:space="preserve">: </w:t>
+      </w:r>
+      <w:proofErr w:type="spellStart"/>
+      <w:r>
+        <w:rPr>
+          <w:b/>
+          <w:bCs/>
+        </w:rPr>
+        <w:t>School_Management_System</w:t>
+      </w:r>
+      <w:proofErr w:type="spellEnd"/>
+      <w:r>
+        <w:rPr>
+          <w:b/>
+          <w:bCs/>
+        </w:rPr>
+        <w:t>\BTS\</w:t>
+      </w:r>
+      <w:proofErr w:type="spellStart"/>
+      <w:r>
+        <w:rPr>
+          <w:b/>
+          <w:bCs/>
+        </w:rPr>
+        <w:t>vpproject</w:t>
+      </w:r>
+      <w:proofErr w:type="spellEnd"/>
     </w:p>
     <w:p>
       <w:pPr>
@@ -352,8 +433,9 @@
           <w:sz w:val="32"/>
           <w:szCs w:val="32"/>
         </w:rPr>
-        <w:t>Configuration du serveur T</w:t>
-      </w:r>
+        <w:t xml:space="preserve">Configuration du serveur </w:t>
+      </w:r>
+      <w:proofErr w:type="spellStart"/>
       <w:r>
         <w:rPr>
           <w:b/>
@@ -361,7 +443,26 @@
           <w:sz w:val="32"/>
           <w:szCs w:val="32"/>
         </w:rPr>
-        <w:t xml:space="preserve">omcat : </w:t>
+        <w:t>T</w:t>
+      </w:r>
+      <w:r>
+        <w:rPr>
+          <w:b/>
+          <w:bCs/>
+          <w:sz w:val="32"/>
+          <w:szCs w:val="32"/>
+        </w:rPr>
+        <w:t>omcat</w:t>
+      </w:r>
+      <w:proofErr w:type="spellEnd"/>
+      <w:r>
+        <w:rPr>
+          <w:b/>
+          <w:bCs/>
+          <w:sz w:val="32"/>
+          <w:szCs w:val="32"/>
+        </w:rPr>
+        <w:t xml:space="preserve"> : </w:t>
       </w:r>
     </w:p>
     <w:p>
@@ -422,11 +523,19 @@
           <w:lang w:val="en-US"/>
         </w:rPr>
       </w:pPr>
+      <w:proofErr w:type="spellStart"/>
       <w:r>
         <w:rPr>
           <w:lang w:val="en-US"/>
         </w:rPr>
-        <w:t xml:space="preserve">Chosissez : </w:t>
+        <w:t>Chosissez</w:t>
+      </w:r>
+      <w:proofErr w:type="spellEnd"/>
+      <w:r>
+        <w:rPr>
+          <w:lang w:val="en-US"/>
+        </w:rPr>
+        <w:t xml:space="preserve"> : </w:t>
       </w:r>
       <w:r>
         <w:rPr>
@@ -448,21 +557,36 @@
         </w:rPr>
         <w:t xml:space="preserve"> (</w:t>
       </w:r>
+      <w:proofErr w:type="spellStart"/>
+      <w:r>
+        <w:fldChar w:fldCharType="begin"/>
+      </w:r>
+      <w:r>
+        <w:rPr>
+          <w:lang w:val="en-US"/>
+        </w:rPr>
+        <w:instrText>HYPERLINK "https://downloads.apache.org/tomcat/tomcat-7/v7.0.104/bin/apache-tomcat-7.0.104-windows-x64.zip.asc"</w:instrText>
+      </w:r>
+      <w:r>
+        <w:fldChar w:fldCharType="separate"/>
+      </w:r>
+      <w:r>
+        <w:rPr>
+          <w:lang w:val="en-US"/>
+        </w:rPr>
+        <w:t>pgp</w:t>
+      </w:r>
+      <w:proofErr w:type="spellEnd"/>
+      <w:r>
+        <w:fldChar w:fldCharType="end"/>
+      </w:r>
+      <w:r>
+        <w:rPr>
+          <w:lang w:val="en-US"/>
+        </w:rPr>
+        <w:t xml:space="preserve">, </w:t>
+      </w:r>
       <w:hyperlink r:id="rId7" w:history="1">
-        <w:r>
-          <w:rPr>
-            <w:lang w:val="en-US"/>
-          </w:rPr>
-          <w:t>pgp</w:t>
-        </w:r>
-      </w:hyperlink>
-      <w:r>
-        <w:rPr>
-          <w:lang w:val="en-US"/>
-        </w:rPr>
-        <w:t xml:space="preserve">, </w:t>
-      </w:r>
-      <w:hyperlink r:id="rId8" w:history="1">
         <w:r>
           <w:rPr>
             <w:lang w:val="en-US"/>
@@ -483,16 +607,24 @@
           <w:lang w:val="en-US"/>
         </w:rPr>
       </w:pPr>
+      <w:proofErr w:type="spellStart"/>
       <w:r>
         <w:rPr>
           <w:lang w:val="en-US"/>
         </w:rPr>
-        <w:t xml:space="preserve">ou : </w:t>
-      </w:r>
+        <w:t>ou</w:t>
+      </w:r>
+      <w:proofErr w:type="spellEnd"/>
       <w:r>
         <w:rPr>
           <w:lang w:val="en-US"/>
         </w:rPr>
+        <w:t xml:space="preserve"> : </w:t>
+      </w:r>
+      <w:r>
+        <w:rPr>
+          <w:lang w:val="en-US"/>
+        </w:rPr>
         <w:tab/>
       </w:r>
       <w:r>
@@ -501,7 +633,7 @@
         </w:rPr>
         <w:tab/>
       </w:r>
-      <w:hyperlink r:id="rId9" w:history="1">
+      <w:hyperlink r:id="rId8" w:history="1">
         <w:r>
           <w:rPr>
             <w:lang w:val="en-US"/>
@@ -515,21 +647,36 @@
         </w:rPr>
         <w:t xml:space="preserve"> (</w:t>
       </w:r>
-      <w:hyperlink r:id="rId10" w:history="1">
-        <w:r>
-          <w:rPr>
-            <w:lang w:val="en-US"/>
-          </w:rPr>
-          <w:t>pgp</w:t>
-        </w:r>
-      </w:hyperlink>
+      <w:proofErr w:type="spellStart"/>
+      <w:r>
+        <w:fldChar w:fldCharType="begin"/>
+      </w:r>
       <w:r>
         <w:rPr>
           <w:lang w:val="en-US"/>
         </w:rPr>
+        <w:instrText>HYPERLINK "https://downloads.apache.org/tomcat/tomcat-7/v7.0.104/bin/apache-tomcat-7.0.104-windows-x86.zip.asc"</w:instrText>
+      </w:r>
+      <w:r>
+        <w:fldChar w:fldCharType="separate"/>
+      </w:r>
+      <w:r>
+        <w:rPr>
+          <w:lang w:val="en-US"/>
+        </w:rPr>
+        <w:t>pgp</w:t>
+      </w:r>
+      <w:proofErr w:type="spellEnd"/>
+      <w:r>
+        <w:fldChar w:fldCharType="end"/>
+      </w:r>
+      <w:r>
+        <w:rPr>
+          <w:lang w:val="en-US"/>
+        </w:rPr>
         <w:t xml:space="preserve">, </w:t>
       </w:r>
-      <w:hyperlink r:id="rId11" w:history="1">
+      <w:hyperlink r:id="rId9" w:history="1">
         <w:r>
           <w:rPr>
             <w:lang w:val="en-US"/>
@@ -555,7 +702,15 @@
     </w:p>
     <w:p>
       <w:r>
-        <w:t>Décompressez le dans un dossier de votre ordinateur. par exemple dans le dossier racine de Xampp.</w:t>
+        <w:t xml:space="preserve">Décompressez le dans un dossier de votre ordinateur. par exemple dans le dossier racine de </w:t>
+      </w:r>
+      <w:proofErr w:type="spellStart"/>
+      <w:r>
+        <w:t>Xampp</w:t>
+      </w:r>
+      <w:proofErr w:type="spellEnd"/>
+      <w:r>
+        <w:t>.</w:t>
       </w:r>
     </w:p>
     <w:p>
@@ -589,12 +744,44 @@
         <w:t xml:space="preserve"> </w:t>
       </w:r>
       <w:r>
-        <w:t>Allez sur le menu : Window --&gt; Préferences --&gt; Server --&gt;Runtime Environnements.</w:t>
-      </w:r>
-    </w:p>
-    <w:p>
-      <w:r>
-        <w:t>(Dans mon Eclipse j ai déjà Tomcat 7. c'est pour ca qu'il apparait sur la liste des serveurs configurés)</w:t>
+        <w:t xml:space="preserve">Allez sur le menu : </w:t>
+      </w:r>
+      <w:proofErr w:type="spellStart"/>
+      <w:r>
+        <w:t>Window</w:t>
+      </w:r>
+      <w:proofErr w:type="spellEnd"/>
+      <w:r>
+        <w:t xml:space="preserve"> --&gt; </w:t>
+      </w:r>
+      <w:proofErr w:type="spellStart"/>
+      <w:r>
+        <w:t>Préferences</w:t>
+      </w:r>
+      <w:proofErr w:type="spellEnd"/>
+      <w:r>
+        <w:t xml:space="preserve"> --&gt; Server --&gt;</w:t>
+      </w:r>
+      <w:proofErr w:type="spellStart"/>
+      <w:r>
+        <w:t>Runtime</w:t>
+      </w:r>
+      <w:proofErr w:type="spellEnd"/>
+      <w:r>
+        <w:t xml:space="preserve"> Environnements.</w:t>
+      </w:r>
+    </w:p>
+    <w:p>
+      <w:r>
+        <w:t xml:space="preserve">(Dans mon Eclipse j ai déjà </w:t>
+      </w:r>
+      <w:proofErr w:type="spellStart"/>
+      <w:r>
+        <w:t>Tomcat</w:t>
+      </w:r>
+      <w:proofErr w:type="spellEnd"/>
+      <w:r>
+        <w:t xml:space="preserve"> 7. c'est pour ca qu'il apparait sur la liste des serveurs configurés)</w:t>
       </w:r>
     </w:p>
     <w:p>
@@ -620,7 +807,7 @@
                     </pic:cNvPicPr>
                   </pic:nvPicPr>
                   <pic:blipFill>
-                    <a:blip r:embed="rId12"/>
+                    <a:blip r:embed="rId10"/>
                     <a:srcRect/>
                     <a:stretch>
                       <a:fillRect/>
@@ -688,7 +875,7 @@
                     </pic:cNvPicPr>
                   </pic:nvPicPr>
                   <pic:blipFill>
-                    <a:blip r:embed="rId13"/>
+                    <a:blip r:embed="rId11"/>
                     <a:srcRect/>
                     <a:stretch>
                       <a:fillRect/>
@@ -719,13 +906,22 @@
     </w:p>
     <w:p>
       <w:r>
-        <w:t>Choisissez Apache Tomcat v7.00</w:t>
+        <w:t xml:space="preserve">Choisissez Apache </w:t>
+      </w:r>
+      <w:proofErr w:type="spellStart"/>
+      <w:r>
+        <w:t>Tomcat</w:t>
+      </w:r>
+      <w:proofErr w:type="spellEnd"/>
+      <w:r>
+        <w:t xml:space="preserve"> v7.00</w:t>
       </w:r>
     </w:p>
     <w:p>
       <w:r>
         <w:t xml:space="preserve">Cliquez sur le bouton </w:t>
       </w:r>
+      <w:proofErr w:type="spellStart"/>
       <w:r>
         <w:rPr>
           <w:b/>
@@ -733,6 +929,7 @@
         </w:rPr>
         <w:t>Next</w:t>
       </w:r>
+      <w:proofErr w:type="spellEnd"/>
       <w:r>
         <w:t xml:space="preserve">  </w:t>
       </w:r>
@@ -741,6 +938,7 @@
       <w:r>
         <w:t xml:space="preserve">Ensuite cliquez sur le bouton </w:t>
       </w:r>
+      <w:proofErr w:type="spellStart"/>
       <w:r>
         <w:rPr>
           <w:b/>
@@ -748,10 +946,19 @@
         </w:rPr>
         <w:t>Brows</w:t>
       </w:r>
-      <w:r>
-        <w:t xml:space="preserve"> : trouvez le dossier ou vous avez installez Tomcat </w:t>
-      </w:r>
-      <w:hyperlink r:id="rId14" w:anchor="7.0.104" w:history="1">
+      <w:proofErr w:type="spellEnd"/>
+      <w:r>
+        <w:t xml:space="preserve"> : trouvez le dossier ou vous avez installez </w:t>
+      </w:r>
+      <w:proofErr w:type="spellStart"/>
+      <w:r>
+        <w:t>Tomcat</w:t>
+      </w:r>
+      <w:proofErr w:type="spellEnd"/>
+      <w:r>
+        <w:t xml:space="preserve"> </w:t>
+      </w:r>
+      <w:hyperlink r:id="rId12" w:anchor="7.0.104" w:history="1">
         <w:r>
           <w:t>7.0.104</w:t>
         </w:r>
@@ -816,11 +1023,47 @@
           <w:lang w:val="en-US"/>
         </w:rPr>
       </w:pPr>
+      <w:proofErr w:type="spellStart"/>
       <w:r>
         <w:rPr>
           <w:lang w:val="en-US"/>
         </w:rPr>
-        <w:t>Dans Eclipse  allez sur :  Window --&gt; Web Browser</w:t>
+        <w:t>Dans</w:t>
+      </w:r>
+      <w:proofErr w:type="spellEnd"/>
+      <w:r>
+        <w:rPr>
+          <w:lang w:val="en-US"/>
+        </w:rPr>
+        <w:t xml:space="preserve"> Eclipse  </w:t>
+      </w:r>
+      <w:proofErr w:type="spellStart"/>
+      <w:r>
+        <w:rPr>
+          <w:lang w:val="en-US"/>
+        </w:rPr>
+        <w:t>allez</w:t>
+      </w:r>
+      <w:proofErr w:type="spellEnd"/>
+      <w:r>
+        <w:rPr>
+          <w:lang w:val="en-US"/>
+        </w:rPr>
+        <w:t xml:space="preserve"> </w:t>
+      </w:r>
+      <w:proofErr w:type="spellStart"/>
+      <w:r>
+        <w:rPr>
+          <w:lang w:val="en-US"/>
+        </w:rPr>
+        <w:t>sur</w:t>
+      </w:r>
+      <w:proofErr w:type="spellEnd"/>
+      <w:r>
+        <w:rPr>
+          <w:lang w:val="en-US"/>
+        </w:rPr>
+        <w:t xml:space="preserve"> :  Window --&gt; Web Browser</w:t>
       </w:r>
       <w:r>
         <w:rPr>
@@ -875,7 +1118,15 @@
         <w:t>Déroulez</w:t>
       </w:r>
       <w:r>
-        <w:t xml:space="preserve"> le dossier : WebContent.</w:t>
+        <w:t xml:space="preserve"> le dossier : </w:t>
+      </w:r>
+      <w:proofErr w:type="spellStart"/>
+      <w:r>
+        <w:t>WebContent</w:t>
+      </w:r>
+      <w:proofErr w:type="spellEnd"/>
+      <w:r>
+        <w:t>.</w:t>
       </w:r>
     </w:p>
     <w:p/>
@@ -903,7 +1154,7 @@
                     </pic:cNvPicPr>
                   </pic:nvPicPr>
                   <pic:blipFill>
-                    <a:blip r:embed="rId15"/>
+                    <a:blip r:embed="rId13"/>
                     <a:srcRect/>
                     <a:stretch>
                       <a:fillRect/>
@@ -935,7 +1186,23 @@
     <w:p/>
     <w:p>
       <w:r>
-        <w:t>Clique droit sur la page jsp : inex.jsp ---&gt; Run on server.</w:t>
+        <w:t xml:space="preserve">Clique droit sur la page </w:t>
+      </w:r>
+      <w:proofErr w:type="spellStart"/>
+      <w:r>
+        <w:t>jsp</w:t>
+      </w:r>
+      <w:proofErr w:type="spellEnd"/>
+      <w:r>
+        <w:t xml:space="preserve"> : inex.jsp ---&gt; </w:t>
+      </w:r>
+      <w:proofErr w:type="spellStart"/>
+      <w:r>
+        <w:t>Run</w:t>
+      </w:r>
+      <w:proofErr w:type="spellEnd"/>
+      <w:r>
+        <w:t xml:space="preserve"> on server.</w:t>
       </w:r>
     </w:p>
     <w:p>
@@ -966,7 +1233,7 @@
                     </pic:cNvPicPr>
                   </pic:nvPicPr>
                   <pic:blipFill>
-                    <a:blip r:embed="rId16"/>
+                    <a:blip r:embed="rId14"/>
                     <a:srcRect/>
                     <a:stretch>
                       <a:fillRect/>
@@ -1024,7 +1291,7 @@
                     </pic:cNvPicPr>
                   </pic:nvPicPr>
                   <pic:blipFill>
-                    <a:blip r:embed="rId17"/>
+                    <a:blip r:embed="rId15"/>
                     <a:srcRect/>
                     <a:stretch>
                       <a:fillRect/>
@@ -1086,7 +1353,7 @@
                     </pic:cNvPicPr>
                   </pic:nvPicPr>
                   <pic:blipFill>
-                    <a:blip r:embed="rId18"/>
+                    <a:blip r:embed="rId16"/>
                     <a:srcRect/>
                     <a:stretch>
                       <a:fillRect/>
@@ -1146,7 +1413,7 @@
                     </pic:cNvPicPr>
                   </pic:nvPicPr>
                   <pic:blipFill>
-                    <a:blip r:embed="rId19"/>
+                    <a:blip r:embed="rId17"/>
                     <a:srcRect/>
                     <a:stretch>
                       <a:fillRect/>
@@ -1204,7 +1471,7 @@
                     </pic:cNvPicPr>
                   </pic:nvPicPr>
                   <pic:blipFill>
-                    <a:blip r:embed="rId20"/>
+                    <a:blip r:embed="rId18"/>
                     <a:srcRect/>
                     <a:stretch>
                       <a:fillRect/>
@@ -1266,7 +1533,7 @@
                     </pic:cNvPicPr>
                   </pic:nvPicPr>
                   <pic:blipFill>
-                    <a:blip r:embed="rId21"/>
+                    <a:blip r:embed="rId19"/>
                     <a:srcRect/>
                     <a:stretch>
                       <a:fillRect/>
@@ -1303,11 +1570,22 @@
     <w:p/>
     <w:p>
       <w:r>
-        <w:t>Test avec le role : DIRECTEUR DES ETUDES :</w:t>
-      </w:r>
-    </w:p>
-    <w:p>
-      <w:r>
+        <w:t xml:space="preserve">Test avec le </w:t>
+      </w:r>
+      <w:proofErr w:type="spellStart"/>
+      <w:r>
+        <w:t>role</w:t>
+      </w:r>
+      <w:proofErr w:type="spellEnd"/>
+      <w:r>
+        <w:t xml:space="preserve"> : DIRECTEUR DES ETUDES :</w:t>
+      </w:r>
+    </w:p>
+    <w:p>
+      <w:r>
+        <w:rPr>
+          <w:noProof/>
+        </w:rPr>
         <w:drawing>
           <wp:inline distT="0" distB="0" distL="0" distR="0">
             <wp:extent cx="5760720" cy="3359320"/>
@@ -1326,7 +1604,7 @@
                     </pic:cNvPicPr>
                   </pic:nvPicPr>
                   <pic:blipFill>
-                    <a:blip r:embed="rId17"/>
+                    <a:blip r:embed="rId15"/>
                     <a:srcRect/>
                     <a:stretch>
                       <a:fillRect/>
@@ -1383,7 +1661,7 @@
                     </pic:cNvPicPr>
                   </pic:nvPicPr>
                   <pic:blipFill>
-                    <a:blip r:embed="rId22"/>
+                    <a:blip r:embed="rId20"/>
                     <a:srcRect/>
                     <a:stretch>
                       <a:fillRect/>
@@ -1440,7 +1718,7 @@
                     </pic:cNvPicPr>
                   </pic:nvPicPr>
                   <pic:blipFill>
-                    <a:blip r:embed="rId23"/>
+                    <a:blip r:embed="rId21"/>
                     <a:srcRect/>
                     <a:stretch>
                       <a:fillRect/>
@@ -1494,6 +1772,146 @@
                 <pic:pic xmlns:pic="http://schemas.openxmlformats.org/drawingml/2006/picture">
                   <pic:nvPicPr>
                     <pic:cNvPr id="0" name="Picture 46"/>
+                    <pic:cNvPicPr>
+                      <a:picLocks noChangeAspect="1" noChangeArrowheads="1"/>
+                    </pic:cNvPicPr>
+                  </pic:nvPicPr>
+                  <pic:blipFill>
+                    <a:blip r:embed="rId22"/>
+                    <a:srcRect/>
+                    <a:stretch>
+                      <a:fillRect/>
+                    </a:stretch>
+                  </pic:blipFill>
+                  <pic:spPr bwMode="auto">
+                    <a:xfrm>
+                      <a:off x="0" y="0"/>
+                      <a:ext cx="5760720" cy="3359320"/>
+                    </a:xfrm>
+                    <a:prstGeom prst="rect">
+                      <a:avLst/>
+                    </a:prstGeom>
+                    <a:noFill/>
+                    <a:ln w="9525">
+                      <a:noFill/>
+                      <a:miter lim="800000"/>
+                      <a:headEnd/>
+                      <a:tailEnd/>
+                    </a:ln>
+                  </pic:spPr>
+                </pic:pic>
+              </a:graphicData>
+            </a:graphic>
+          </wp:inline>
+        </w:drawing>
+      </w:r>
+    </w:p>
+    <w:p/>
+    <w:p>
+      <w:r>
+        <w:t>Clique sur le Menu étudiant :</w:t>
+      </w:r>
+    </w:p>
+    <w:p>
+      <w:r>
+        <w:rPr>
+          <w:noProof/>
+        </w:rPr>
+        <w:drawing>
+          <wp:inline distT="0" distB="0" distL="0" distR="0">
+            <wp:extent cx="5760720" cy="3359320"/>
+            <wp:effectExtent l="19050" t="0" r="0" b="0"/>
+            <wp:docPr id="49" name="Image 49"/>
+            <wp:cNvGraphicFramePr>
+              <a:graphicFrameLocks xmlns:a="http://schemas.openxmlformats.org/drawingml/2006/main" noChangeAspect="1"/>
+            </wp:cNvGraphicFramePr>
+            <a:graphic xmlns:a="http://schemas.openxmlformats.org/drawingml/2006/main">
+              <a:graphicData uri="http://schemas.openxmlformats.org/drawingml/2006/picture">
+                <pic:pic xmlns:pic="http://schemas.openxmlformats.org/drawingml/2006/picture">
+                  <pic:nvPicPr>
+                    <pic:cNvPr id="0" name="Picture 49"/>
+                    <pic:cNvPicPr>
+                      <a:picLocks noChangeAspect="1" noChangeArrowheads="1"/>
+                    </pic:cNvPicPr>
+                  </pic:nvPicPr>
+                  <pic:blipFill>
+                    <a:blip r:embed="rId23"/>
+                    <a:srcRect/>
+                    <a:stretch>
+                      <a:fillRect/>
+                    </a:stretch>
+                  </pic:blipFill>
+                  <pic:spPr bwMode="auto">
+                    <a:xfrm>
+                      <a:off x="0" y="0"/>
+                      <a:ext cx="5760720" cy="3359320"/>
+                    </a:xfrm>
+                    <a:prstGeom prst="rect">
+                      <a:avLst/>
+                    </a:prstGeom>
+                    <a:noFill/>
+                    <a:ln w="9525">
+                      <a:noFill/>
+                      <a:miter lim="800000"/>
+                      <a:headEnd/>
+                      <a:tailEnd/>
+                    </a:ln>
+                  </pic:spPr>
+                </pic:pic>
+              </a:graphicData>
+            </a:graphic>
+          </wp:inline>
+        </w:drawing>
+      </w:r>
+    </w:p>
+    <w:p/>
+    <w:p>
+      <w:r>
+        <w:t>les fonctionnalité finies sont :</w:t>
+      </w:r>
+    </w:p>
+    <w:p>
+      <w:r>
+        <w:t xml:space="preserve">Etudiants, </w:t>
+      </w:r>
+      <w:r>
+        <w:t>Classes</w:t>
+      </w:r>
+      <w:r>
+        <w:t xml:space="preserve">, </w:t>
+      </w:r>
+      <w:r>
+        <w:t xml:space="preserve">classes génériques, </w:t>
+      </w:r>
+      <w:r>
+        <w:t xml:space="preserve">Configurations  des filières des niveaux .. </w:t>
+      </w:r>
+      <w:proofErr w:type="spellStart"/>
+      <w:r>
+        <w:t>etc</w:t>
+      </w:r>
+      <w:proofErr w:type="spellEnd"/>
+    </w:p>
+    <w:p/>
+    <w:p>
+      <w:r>
+        <w:rPr>
+          <w:noProof/>
+        </w:rPr>
+        <w:lastRenderedPageBreak/>
+        <w:drawing>
+          <wp:inline distT="0" distB="0" distL="0" distR="0">
+            <wp:extent cx="5760720" cy="3359320"/>
+            <wp:effectExtent l="19050" t="0" r="0" b="0"/>
+            <wp:docPr id="52" name="Image 52"/>
+            <wp:cNvGraphicFramePr>
+              <a:graphicFrameLocks xmlns:a="http://schemas.openxmlformats.org/drawingml/2006/main" noChangeAspect="1"/>
+            </wp:cNvGraphicFramePr>
+            <a:graphic xmlns:a="http://schemas.openxmlformats.org/drawingml/2006/main">
+              <a:graphicData uri="http://schemas.openxmlformats.org/drawingml/2006/picture">
+                <pic:pic xmlns:pic="http://schemas.openxmlformats.org/drawingml/2006/picture">
+                  <pic:nvPicPr>
+                    <pic:cNvPr id="0" name="Picture 52"/>
                     <pic:cNvPicPr>
                       <a:picLocks noChangeAspect="1" noChangeArrowheads="1"/>
                     </pic:cNvPicPr>
@@ -1528,12 +1946,6 @@
         </w:drawing>
       </w:r>
     </w:p>
-    <w:p/>
-    <w:p>
-      <w:r>
-        <w:t>Clique sur le Menu étudiant :</w:t>
-      </w:r>
-    </w:p>
     <w:p>
       <w:r>
         <w:rPr>
@@ -1543,7 +1955,7 @@
           <wp:inline distT="0" distB="0" distL="0" distR="0">
             <wp:extent cx="5760720" cy="3359320"/>
             <wp:effectExtent l="19050" t="0" r="0" b="0"/>
-            <wp:docPr id="49" name="Image 49"/>
+            <wp:docPr id="55" name="Image 55"/>
             <wp:cNvGraphicFramePr>
               <a:graphicFrameLocks xmlns:a="http://schemas.openxmlformats.org/drawingml/2006/main" noChangeAspect="1"/>
             </wp:cNvGraphicFramePr>
@@ -1551,7 +1963,7 @@
               <a:graphicData uri="http://schemas.openxmlformats.org/drawingml/2006/picture">
                 <pic:pic xmlns:pic="http://schemas.openxmlformats.org/drawingml/2006/picture">
                   <pic:nvPicPr>
-                    <pic:cNvPr id="0" name="Picture 49"/>
+                    <pic:cNvPr id="0" name="Picture 55"/>
                     <pic:cNvPicPr>
                       <a:picLocks noChangeAspect="1" noChangeArrowheads="1"/>
                     </pic:cNvPicPr>
@@ -1586,27 +1998,68 @@
         </w:drawing>
       </w:r>
     </w:p>
-    <w:p/>
-    <w:p>
-      <w:r>
-        <w:t>les fonctionnalité finies sont :</w:t>
-      </w:r>
-    </w:p>
-    <w:p>
-      <w:r>
-        <w:t xml:space="preserve">Etudiants, </w:t>
-      </w:r>
-      <w:r>
-        <w:t>Classes</w:t>
-      </w:r>
-      <w:r>
-        <w:t xml:space="preserve">, </w:t>
-      </w:r>
-      <w:r>
-        <w:t xml:space="preserve">classes génériques, </w:t>
-      </w:r>
-      <w:r>
-        <w:t>Configurations  des filières des niveaux .. etc</w:t>
+    <w:p>
+      <w:r>
+        <w:t>....</w:t>
+      </w:r>
+    </w:p>
+    <w:p>
+      <w:pPr>
+        <w:rPr>
+          <w:b/>
+          <w:bCs/>
+          <w:color w:val="FF0000"/>
+          <w:sz w:val="32"/>
+          <w:szCs w:val="32"/>
+        </w:rPr>
+      </w:pPr>
+      <w:r>
+        <w:rPr>
+          <w:b/>
+          <w:bCs/>
+          <w:color w:val="FF0000"/>
+          <w:sz w:val="32"/>
+          <w:szCs w:val="32"/>
+        </w:rPr>
+        <w:t>Important :</w:t>
+      </w:r>
+    </w:p>
+    <w:p>
+      <w:proofErr w:type="spellStart"/>
+      <w:r>
+        <w:t>GitHub</w:t>
+      </w:r>
+      <w:proofErr w:type="spellEnd"/>
+      <w:r>
+        <w:t xml:space="preserve"> ne permet pas d uploader des dossier vide. </w:t>
+      </w:r>
+    </w:p>
+    <w:p>
+      <w:r>
+        <w:t>Les dossier vides dans ma version ne sont pas disponible</w:t>
+      </w:r>
+      <w:r>
+        <w:t>s</w:t>
+      </w:r>
+      <w:r>
+        <w:t xml:space="preserve"> sur la version du </w:t>
+      </w:r>
+      <w:proofErr w:type="spellStart"/>
+      <w:r>
+        <w:t>R</w:t>
+      </w:r>
+      <w:r>
+        <w:t>epository</w:t>
+      </w:r>
+      <w:proofErr w:type="spellEnd"/>
+      <w:r>
+        <w:t xml:space="preserve">. il faut donc les crées </w:t>
+      </w:r>
+      <w:r>
+        <w:t>manuellement</w:t>
+      </w:r>
+      <w:r>
+        <w:t xml:space="preserve"> :</w:t>
       </w:r>
     </w:p>
     <w:p/>
@@ -1618,9 +2071,9 @@
         <w:lastRenderedPageBreak/>
         <w:drawing>
           <wp:inline distT="0" distB="0" distL="0" distR="0">
-            <wp:extent cx="5760720" cy="3359320"/>
-            <wp:effectExtent l="19050" t="0" r="0" b="0"/>
-            <wp:docPr id="52" name="Image 52"/>
+            <wp:extent cx="2106930" cy="3903980"/>
+            <wp:effectExtent l="19050" t="0" r="7620" b="0"/>
+            <wp:docPr id="3" name="Image 1"/>
             <wp:cNvGraphicFramePr>
               <a:graphicFrameLocks xmlns:a="http://schemas.openxmlformats.org/drawingml/2006/main" noChangeAspect="1"/>
             </wp:cNvGraphicFramePr>
@@ -1628,7 +2081,7 @@
               <a:graphicData uri="http://schemas.openxmlformats.org/drawingml/2006/picture">
                 <pic:pic xmlns:pic="http://schemas.openxmlformats.org/drawingml/2006/picture">
                   <pic:nvPicPr>
-                    <pic:cNvPr id="0" name="Picture 52"/>
+                    <pic:cNvPr id="0" name="Picture 1"/>
                     <pic:cNvPicPr>
                       <a:picLocks noChangeAspect="1" noChangeArrowheads="1"/>
                     </pic:cNvPicPr>
@@ -1643,7 +2096,7 @@
                   <pic:spPr bwMode="auto">
                     <a:xfrm>
                       <a:off x="0" y="0"/>
-                      <a:ext cx="5760720" cy="3359320"/>
+                      <a:ext cx="2106930" cy="3903980"/>
                     </a:xfrm>
                     <a:prstGeom prst="rect">
                       <a:avLst/>
@@ -1665,14 +2118,65 @@
     </w:p>
     <w:p>
       <w:r>
+        <w:t>Créer don</w:t>
+      </w:r>
+      <w:r>
+        <w:t>c</w:t>
+      </w:r>
+      <w:r>
+        <w:t xml:space="preserve"> les dossier manquant</w:t>
+      </w:r>
+      <w:r>
+        <w:t>s encadrés en jaunes</w:t>
+      </w:r>
+      <w:r>
+        <w:t xml:space="preserve"> sous le dossier WEB-INF</w:t>
+      </w:r>
+      <w:r>
+        <w:t xml:space="preserve"> .</w:t>
+      </w:r>
+    </w:p>
+    <w:p>
+      <w:r>
+        <w:t>Mme chose pour les</w:t>
+      </w:r>
+      <w:r>
+        <w:t xml:space="preserve"> sous</w:t>
+      </w:r>
+      <w:r>
+        <w:t xml:space="preserve"> packages manquants </w:t>
+      </w:r>
+      <w:r>
+        <w:t xml:space="preserve">(colorés en jaune) </w:t>
+      </w:r>
+      <w:r>
+        <w:t>dans les package</w:t>
+      </w:r>
+      <w:r>
+        <w:t>s</w:t>
+      </w:r>
+      <w:r>
+        <w:t xml:space="preserve"> : </w:t>
+      </w:r>
+      <w:proofErr w:type="spellStart"/>
+      <w:r>
+        <w:t>controllers</w:t>
+      </w:r>
+      <w:proofErr w:type="spellEnd"/>
+      <w:r>
+        <w:t xml:space="preserve"> et dao</w:t>
+      </w:r>
+    </w:p>
+    <w:p>
+      <w:r>
         <w:rPr>
           <w:noProof/>
         </w:rPr>
         <w:drawing>
           <wp:inline distT="0" distB="0" distL="0" distR="0">
-            <wp:extent cx="5760720" cy="3359320"/>
+            <wp:extent cx="1987550" cy="3816350"/>
             <wp:effectExtent l="19050" t="0" r="0" b="0"/>
-            <wp:docPr id="55" name="Image 55"/>
+            <wp:docPr id="5" name="Image 4"/>
             <wp:cNvGraphicFramePr>
               <a:graphicFrameLocks xmlns:a="http://schemas.openxmlformats.org/drawingml/2006/main" noChangeAspect="1"/>
             </wp:cNvGraphicFramePr>
@@ -1680,7 +2184,7 @@
               <a:graphicData uri="http://schemas.openxmlformats.org/drawingml/2006/picture">
                 <pic:pic xmlns:pic="http://schemas.openxmlformats.org/drawingml/2006/picture">
                   <pic:nvPicPr>
-                    <pic:cNvPr id="0" name="Picture 55"/>
+                    <pic:cNvPr id="0" name="Picture 4"/>
                     <pic:cNvPicPr>
                       <a:picLocks noChangeAspect="1" noChangeArrowheads="1"/>
                     </pic:cNvPicPr>
@@ -1695,7 +2199,7 @@
                   <pic:spPr bwMode="auto">
                     <a:xfrm>
                       <a:off x="0" y="0"/>
-                      <a:ext cx="5760720" cy="3359320"/>
+                      <a:ext cx="1987550" cy="3816350"/>
                     </a:xfrm>
                     <a:prstGeom prst="rect">
                       <a:avLst/>
@@ -1717,7 +2221,140 @@
     </w:p>
     <w:p>
       <w:r>
-        <w:t>....</w:t>
+        <w:rPr>
+          <w:noProof/>
+        </w:rPr>
+        <w:lastRenderedPageBreak/>
+        <w:drawing>
+          <wp:inline distT="0" distB="0" distL="0" distR="0">
+            <wp:extent cx="2122805" cy="3554095"/>
+            <wp:effectExtent l="19050" t="0" r="0" b="0"/>
+            <wp:docPr id="6" name="Image 7"/>
+            <wp:cNvGraphicFramePr>
+              <a:graphicFrameLocks xmlns:a="http://schemas.openxmlformats.org/drawingml/2006/main" noChangeAspect="1"/>
+            </wp:cNvGraphicFramePr>
+            <a:graphic xmlns:a="http://schemas.openxmlformats.org/drawingml/2006/main">
+              <a:graphicData uri="http://schemas.openxmlformats.org/drawingml/2006/picture">
+                <pic:pic xmlns:pic="http://schemas.openxmlformats.org/drawingml/2006/picture">
+                  <pic:nvPicPr>
+                    <pic:cNvPr id="0" name="Picture 7"/>
+                    <pic:cNvPicPr>
+                      <a:picLocks noChangeAspect="1" noChangeArrowheads="1"/>
+                    </pic:cNvPicPr>
+                  </pic:nvPicPr>
+                  <pic:blipFill>
+                    <a:blip r:embed="rId28"/>
+                    <a:srcRect/>
+                    <a:stretch>
+                      <a:fillRect/>
+                    </a:stretch>
+                  </pic:blipFill>
+                  <pic:spPr bwMode="auto">
+                    <a:xfrm>
+                      <a:off x="0" y="0"/>
+                      <a:ext cx="2122805" cy="3554095"/>
+                    </a:xfrm>
+                    <a:prstGeom prst="rect">
+                      <a:avLst/>
+                    </a:prstGeom>
+                    <a:noFill/>
+                    <a:ln w="9525">
+                      <a:noFill/>
+                      <a:miter lim="800000"/>
+                      <a:headEnd/>
+                      <a:tailEnd/>
+                    </a:ln>
+                  </pic:spPr>
+                </pic:pic>
+              </a:graphicData>
+            </a:graphic>
+          </wp:inline>
+        </w:drawing>
+      </w:r>
+    </w:p>
+    <w:p>
+      <w:r>
+        <w:t xml:space="preserve">Remarque : Pour créer un sous package dans un package : </w:t>
+      </w:r>
+    </w:p>
+    <w:p>
+      <w:r>
+        <w:t xml:space="preserve">utiliser la syntaxe : </w:t>
+      </w:r>
+      <w:proofErr w:type="spellStart"/>
+      <w:r>
+        <w:t>package.souspackage</w:t>
+      </w:r>
+      <w:proofErr w:type="spellEnd"/>
+    </w:p>
+    <w:p>
+      <w:r>
+        <w:t xml:space="preserve">allez ensuite dans : package </w:t>
+      </w:r>
+      <w:proofErr w:type="spellStart"/>
+      <w:r>
+        <w:t>presentation</w:t>
+      </w:r>
+      <w:proofErr w:type="spellEnd"/>
+      <w:r>
+        <w:t xml:space="preserve"> --&gt;</w:t>
+      </w:r>
+      <w:proofErr w:type="spellStart"/>
+      <w:r>
+        <w:t>hierachical</w:t>
+      </w:r>
+      <w:proofErr w:type="spellEnd"/>
+    </w:p>
+    <w:p>
+      <w:r>
+        <w:rPr>
+          <w:noProof/>
+        </w:rPr>
+        <w:drawing>
+          <wp:inline distT="0" distB="0" distL="0" distR="0">
+            <wp:extent cx="3220085" cy="2083435"/>
+            <wp:effectExtent l="19050" t="0" r="0" b="0"/>
+            <wp:docPr id="13" name="Image 13"/>
+            <wp:cNvGraphicFramePr>
+              <a:graphicFrameLocks xmlns:a="http://schemas.openxmlformats.org/drawingml/2006/main" noChangeAspect="1"/>
+            </wp:cNvGraphicFramePr>
+            <a:graphic xmlns:a="http://schemas.openxmlformats.org/drawingml/2006/main">
+              <a:graphicData uri="http://schemas.openxmlformats.org/drawingml/2006/picture">
+                <pic:pic xmlns:pic="http://schemas.openxmlformats.org/drawingml/2006/picture">
+                  <pic:nvPicPr>
+                    <pic:cNvPr id="0" name="Picture 13"/>
+                    <pic:cNvPicPr>
+                      <a:picLocks noChangeAspect="1" noChangeArrowheads="1"/>
+                    </pic:cNvPicPr>
+                  </pic:nvPicPr>
+                  <pic:blipFill>
+                    <a:blip r:embed="rId29"/>
+                    <a:srcRect/>
+                    <a:stretch>
+                      <a:fillRect/>
+                    </a:stretch>
+                  </pic:blipFill>
+                  <pic:spPr bwMode="auto">
+                    <a:xfrm>
+                      <a:off x="0" y="0"/>
+                      <a:ext cx="3220085" cy="2083435"/>
+                    </a:xfrm>
+                    <a:prstGeom prst="rect">
+                      <a:avLst/>
+                    </a:prstGeom>
+                    <a:noFill/>
+                    <a:ln w="9525">
+                      <a:noFill/>
+                      <a:miter lim="800000"/>
+                      <a:headEnd/>
+                      <a:tailEnd/>
+                    </a:ln>
+                  </pic:spPr>
+                </pic:pic>
+              </a:graphicData>
+            </a:graphic>
+          </wp:inline>
+        </w:drawing>
       </w:r>
     </w:p>
     <w:p/>
@@ -1984,10 +2621,12 @@
   <w:style w:type="paragraph" w:default="1" w:styleId="Normal">
     <w:name w:val="Normal"/>
     <w:qFormat/>
+    <w:rsid w:val="006D252C"/>
   </w:style>
   <w:style w:type="character" w:default="1" w:styleId="Policepardfaut">
     <w:name w:val="Default Paragraph Font"/>
     <w:uiPriority w:val="1"/>
+    <w:semiHidden/>
     <w:unhideWhenUsed/>
   </w:style>
   <w:style w:type="table" w:default="1" w:styleId="TableauNormal">

</xml_diff>

<commit_message>
professor can add controls
</commit_message>
<xml_diff>
--- a/Important/Important à lire !!! .docx
+++ b/Important/Important à lire !!! .docx
@@ -1,12 +1,16 @@
 
 <file path=word/document.xml><?xml version="1.0" encoding="utf-8"?>
-<w:document xmlns:ve="http://schemas.openxmlformats.org/markup-compatibility/2006" xmlns:o="urn:schemas-microsoft-com:office:office" xmlns:r="http://schemas.openxmlformats.org/officeDocument/2006/relationships" xmlns:m="http://schemas.openxmlformats.org/officeDocument/2006/math" xmlns:v="urn:schemas-microsoft-com:vml" xmlns:wp="http://schemas.openxmlformats.org/drawingml/2006/wordprocessingDrawing" xmlns:w10="urn:schemas-microsoft-com:office:word" xmlns:w="http://schemas.openxmlformats.org/wordprocessingml/2006/main" xmlns:wne="http://schemas.microsoft.com/office/word/2006/wordml">
+<w:document xmlns:wpc="http://schemas.microsoft.com/office/word/2010/wordprocessingCanvas" xmlns:cx="http://schemas.microsoft.com/office/drawing/2014/chartex" xmlns:cx1="http://schemas.microsoft.com/office/drawing/2015/9/8/chartex" xmlns:cx2="http://schemas.microsoft.com/office/drawing/2015/10/21/chartex" xmlns:cx3="http://schemas.microsoft.com/office/drawing/2016/5/9/chartex" xmlns:cx4="http://schemas.microsoft.com/office/drawing/2016/5/10/chartex" xmlns:cx5="http://schemas.microsoft.com/office/drawing/2016/5/11/chartex" xmlns:cx6="http://schemas.microsoft.com/office/drawing/2016/5/12/chartex" xmlns:cx7="http://schemas.microsoft.com/office/drawing/2016/5/13/chartex" xmlns:cx8="http://schemas.microsoft.com/office/drawing/2016/5/14/chartex" xmlns:mc="http://schemas.openxmlformats.org/markup-compatibility/2006" xmlns:aink="http://schemas.microsoft.com/office/drawing/2016/ink" xmlns:am3d="http://schemas.microsoft.com/office/drawing/2017/model3d" xmlns:o="urn:schemas-microsoft-com:office:office" xmlns:r="http://schemas.openxmlformats.org/officeDocument/2006/relationships" xmlns:m="http://schemas.openxmlformats.org/officeDocument/2006/math" xmlns:v="urn:schemas-microsoft-com:vml" xmlns:wp14="http://schemas.microsoft.com/office/word/2010/wordprocessingDrawing" xmlns:wp="http://schemas.openxmlformats.org/drawingml/2006/wordprocessingDrawing" xmlns:w10="urn:schemas-microsoft-com:office:word" xmlns:w="http://schemas.openxmlformats.org/wordprocessingml/2006/main" xmlns:w14="http://schemas.microsoft.com/office/word/2010/wordml" xmlns:w15="http://schemas.microsoft.com/office/word/2012/wordml" xmlns:w16cex="http://schemas.microsoft.com/office/word/2018/wordml/cex" xmlns:w16cid="http://schemas.microsoft.com/office/word/2016/wordml/cid" xmlns:w16="http://schemas.microsoft.com/office/word/2018/wordml" xmlns:w16sdtdh="http://schemas.microsoft.com/office/word/2020/wordml/sdtdatahash" xmlns:w16se="http://schemas.microsoft.com/office/word/2015/wordml/symex" xmlns:wpg="http://schemas.microsoft.com/office/word/2010/wordprocessingGroup" xmlns:wpi="http://schemas.microsoft.com/office/word/2010/wordprocessingInk" xmlns:wne="http://schemas.microsoft.com/office/word/2006/wordml" xmlns:wps="http://schemas.microsoft.com/office/word/2010/wordprocessingShape" mc:Ignorable="w14 w15 w16se w16cid w16 w16cex w16sdtdh wp14">
   <w:body>
+    <w:p>
+      <w:pPr>
+        <w:pStyle w:val="Subtitle"/>
+      </w:pPr>
+    </w:p>
     <w:p/>
-    <w:p/>
     <w:p>
       <w:pPr>
-        <w:pStyle w:val="Paragraphedeliste"/>
+        <w:pStyle w:val="ListParagraph"/>
         <w:numPr>
           <w:ilvl w:val="0"/>
           <w:numId w:val="1"/>
@@ -82,7 +86,15 @@
     </w:p>
     <w:p>
       <w:r>
-        <w:t xml:space="preserve">Ce dossier sert à stocker les données de l'application telles que: les dossiers des utilisateurs, les photos des utilisateurs, les documents </w:t>
+        <w:t xml:space="preserve">Ce dossier sert à stocker les données de l'application telles </w:t>
+      </w:r>
+      <w:proofErr w:type="gramStart"/>
+      <w:r>
+        <w:t>que:</w:t>
+      </w:r>
+      <w:proofErr w:type="gramEnd"/>
+      <w:r>
+        <w:t xml:space="preserve"> les dossiers des utilisateurs, les photos des utilisateurs, les documents </w:t>
       </w:r>
       <w:r>
         <w:t xml:space="preserve"> qui seront uploadés</w:t>
@@ -93,12 +105,20 @@
     </w:p>
     <w:p>
       <w:r>
-        <w:t>Nous avons adopter le choix de séparer le code de l'application de ses données pour faciliter plus tard son déploiement.</w:t>
+        <w:t xml:space="preserve">Nous avons </w:t>
+      </w:r>
+      <w:proofErr w:type="gramStart"/>
+      <w:r>
+        <w:t>adopter</w:t>
+      </w:r>
+      <w:proofErr w:type="gramEnd"/>
+      <w:r>
+        <w:t xml:space="preserve"> le choix de séparer le code de l'application de ses données pour faciliter plus tard son déploiement.</w:t>
       </w:r>
     </w:p>
     <w:p>
       <w:pPr>
-        <w:pStyle w:val="Paragraphedeliste"/>
+        <w:pStyle w:val="ListParagraph"/>
         <w:numPr>
           <w:ilvl w:val="0"/>
           <w:numId w:val="1"/>
@@ -145,7 +165,6 @@
       <w:r>
         <w:t xml:space="preserve">Sous </w:t>
       </w:r>
-      <w:proofErr w:type="spellStart"/>
       <w:r>
         <w:rPr>
           <w:b/>
@@ -153,7 +172,6 @@
         </w:rPr>
         <w:t>PhpMyAdmin</w:t>
       </w:r>
-      <w:proofErr w:type="spellEnd"/>
       <w:r>
         <w:t xml:space="preserve"> crée</w:t>
       </w:r>
@@ -168,6 +186,7 @@
       <w:r>
         <w:t xml:space="preserve">Importer le fichier </w:t>
       </w:r>
+      <w:proofErr w:type="gramStart"/>
       <w:r>
         <w:rPr>
           <w:b/>
@@ -183,7 +202,11 @@
         <w:t xml:space="preserve"> </w:t>
       </w:r>
       <w:r>
-        <w:t>, vous verrez alors la base de données de l'application</w:t>
+        <w:t>,</w:t>
+      </w:r>
+      <w:proofErr w:type="gramEnd"/>
+      <w:r>
+        <w:t xml:space="preserve"> vous verrez alors la base de données de l'application</w:t>
       </w:r>
       <w:r>
         <w:t xml:space="preserve"> composée de 128 Tables.</w:t>
@@ -191,7 +214,7 @@
     </w:p>
     <w:p>
       <w:pPr>
-        <w:pStyle w:val="Paragraphedeliste"/>
+        <w:pStyle w:val="ListParagraph"/>
         <w:numPr>
           <w:ilvl w:val="0"/>
           <w:numId w:val="1"/>
@@ -245,7 +268,15 @@
     </w:p>
     <w:p>
       <w:r>
-        <w:t>Si votre version d' Eclipse supporte l'intégration</w:t>
+        <w:t xml:space="preserve">Si votre version </w:t>
+      </w:r>
+      <w:proofErr w:type="gramStart"/>
+      <w:r>
+        <w:t>d' Eclipse</w:t>
+      </w:r>
+      <w:proofErr w:type="gramEnd"/>
+      <w:r>
+        <w:t xml:space="preserve"> supporte l'intégration</w:t>
       </w:r>
       <w:r>
         <w:t xml:space="preserve"> Visual </w:t>
@@ -259,21 +290,153 @@
       </w:r>
       <w:proofErr w:type="spellEnd"/>
       <w:r>
-        <w:t xml:space="preserve">. lancer Eclipse et spécifier le </w:t>
+        <w:t xml:space="preserve">. </w:t>
+      </w:r>
+      <w:proofErr w:type="gramStart"/>
+      <w:r>
+        <w:t>lancer</w:t>
+      </w:r>
+      <w:proofErr w:type="gramEnd"/>
+      <w:r>
+        <w:t xml:space="preserve"> Eclipse et spécifier le </w:t>
+      </w:r>
+      <w:r>
+        <w:t>W</w:t>
+      </w:r>
+      <w:r>
+        <w:t xml:space="preserve">orkspace vers le dossier </w:t>
       </w:r>
       <w:proofErr w:type="spellStart"/>
       <w:r>
+        <w:rPr>
+          <w:b/>
+          <w:bCs/>
+        </w:rPr>
+        <w:t>School_Management_System</w:t>
+      </w:r>
+      <w:proofErr w:type="spellEnd"/>
+      <w:r>
+        <w:t>.</w:t>
+      </w:r>
+    </w:p>
+    <w:p>
+      <w:r>
+        <w:t xml:space="preserve">Sinon ouvrez quand </w:t>
+      </w:r>
+      <w:r>
+        <w:t>même E</w:t>
+      </w:r>
+      <w:r>
+        <w:t xml:space="preserve">clipse et pointer son </w:t>
+      </w:r>
+      <w:r>
         <w:t>W</w:t>
       </w:r>
       <w:r>
-        <w:t>orkspace</w:t>
+        <w:t xml:space="preserve">orkspace vers le dossier </w:t>
+      </w:r>
+      <w:proofErr w:type="spellStart"/>
+      <w:r>
+        <w:rPr>
+          <w:b/>
+          <w:bCs/>
+        </w:rPr>
+        <w:t>School_Management_System</w:t>
       </w:r>
       <w:proofErr w:type="spellEnd"/>
       <w:r>
-        <w:t xml:space="preserve"> vers le dossier </w:t>
+        <w:t xml:space="preserve">. </w:t>
+      </w:r>
+      <w:proofErr w:type="gramStart"/>
+      <w:r>
+        <w:t>dans</w:t>
+      </w:r>
+      <w:proofErr w:type="gramEnd"/>
+      <w:r>
+        <w:t xml:space="preserve"> ce cas vous n'accéderez</w:t>
+      </w:r>
+      <w:r>
+        <w:t xml:space="preserve"> pas au projet Visual </w:t>
       </w:r>
       <w:proofErr w:type="spellStart"/>
       <w:r>
+        <w:t>P</w:t>
+      </w:r>
+      <w:r>
+        <w:t>aradigm</w:t>
+      </w:r>
+      <w:proofErr w:type="spellEnd"/>
+      <w:r>
+        <w:t xml:space="preserve">. </w:t>
+      </w:r>
+      <w:proofErr w:type="gramStart"/>
+      <w:r>
+        <w:t>mais</w:t>
+      </w:r>
+      <w:proofErr w:type="gramEnd"/>
+      <w:r>
+        <w:t xml:space="preserve"> ceci n'est pas nécessaire puisque la totalité de la conception est faites. </w:t>
+      </w:r>
+    </w:p>
+    <w:p>
+      <w:r>
+        <w:t>Pour accéder</w:t>
+      </w:r>
+      <w:r>
+        <w:t xml:space="preserve"> au projet Visual </w:t>
+      </w:r>
+      <w:proofErr w:type="spellStart"/>
+      <w:r>
+        <w:t>P</w:t>
+      </w:r>
+      <w:r>
+        <w:t>aradim</w:t>
+      </w:r>
+      <w:proofErr w:type="spellEnd"/>
+      <w:r>
+        <w:t xml:space="preserve"> </w:t>
+      </w:r>
+      <w:r>
+        <w:t xml:space="preserve">en dehors d'Eclipse </w:t>
+      </w:r>
+      <w:r>
+        <w:t xml:space="preserve">: Ouvrer l'application </w:t>
+      </w:r>
+      <w:r>
+        <w:t xml:space="preserve">Visual </w:t>
+      </w:r>
+      <w:proofErr w:type="spellStart"/>
+      <w:r>
+        <w:t>Paradigm</w:t>
+      </w:r>
+      <w:proofErr w:type="spellEnd"/>
+      <w:r>
+        <w:t xml:space="preserve"> et pointez son W</w:t>
+      </w:r>
+      <w:r>
+        <w:t xml:space="preserve">orkspace vers le </w:t>
+      </w:r>
+      <w:proofErr w:type="gramStart"/>
+      <w:r>
+        <w:t xml:space="preserve">dossier  </w:t>
+      </w:r>
+      <w:r>
+        <w:rPr>
+          <w:b/>
+          <w:bCs/>
+        </w:rPr>
+        <w:t>:</w:t>
+      </w:r>
+      <w:proofErr w:type="gramEnd"/>
+      <w:r>
+        <w:rPr>
+          <w:b/>
+          <w:bCs/>
+        </w:rPr>
+        <w:t xml:space="preserve"> </w:t>
+      </w:r>
+      <w:proofErr w:type="spellStart"/>
+      <w:r>
         <w:rPr>
           <w:b/>
           <w:bCs/>
@@ -282,139 +445,25 @@
       </w:r>
       <w:proofErr w:type="spellEnd"/>
       <w:r>
-        <w:t>.</w:t>
-      </w:r>
-    </w:p>
-    <w:p>
-      <w:r>
-        <w:t xml:space="preserve">Sinon ouvrez quand </w:t>
-      </w:r>
-      <w:r>
-        <w:t>même E</w:t>
-      </w:r>
-      <w:r>
-        <w:t xml:space="preserve">clipse et pointer son </w:t>
+        <w:rPr>
+          <w:b/>
+          <w:bCs/>
+        </w:rPr>
+        <w:t>\BTS\</w:t>
       </w:r>
       <w:proofErr w:type="spellStart"/>
       <w:r>
-        <w:t>W</w:t>
-      </w:r>
-      <w:r>
-        <w:t>orkspace</w:t>
+        <w:rPr>
+          <w:b/>
+          <w:bCs/>
+        </w:rPr>
+        <w:t>vpproject</w:t>
       </w:r>
       <w:proofErr w:type="spellEnd"/>
-      <w:r>
-        <w:t xml:space="preserve"> vers le dossier </w:t>
-      </w:r>
-      <w:proofErr w:type="spellStart"/>
-      <w:r>
-        <w:rPr>
-          <w:b/>
-          <w:bCs/>
-        </w:rPr>
-        <w:t>School_Management_System</w:t>
-      </w:r>
-      <w:proofErr w:type="spellEnd"/>
-      <w:r>
-        <w:t>. dans ce cas vous n'accéderez</w:t>
-      </w:r>
-      <w:r>
-        <w:t xml:space="preserve"> pas au projet Visual </w:t>
-      </w:r>
-      <w:proofErr w:type="spellStart"/>
-      <w:r>
-        <w:t>P</w:t>
-      </w:r>
-      <w:r>
-        <w:t>aradigm</w:t>
-      </w:r>
-      <w:proofErr w:type="spellEnd"/>
-      <w:r>
-        <w:t xml:space="preserve">. mais ceci n'est pas nécessaire puisque la totalité de la conception est faites. </w:t>
-      </w:r>
-    </w:p>
-    <w:p>
-      <w:r>
-        <w:t>Pour accéder</w:t>
-      </w:r>
-      <w:r>
-        <w:t xml:space="preserve"> au projet Visual </w:t>
-      </w:r>
-      <w:proofErr w:type="spellStart"/>
-      <w:r>
-        <w:t>P</w:t>
-      </w:r>
-      <w:r>
-        <w:t>aradim</w:t>
-      </w:r>
-      <w:proofErr w:type="spellEnd"/>
-      <w:r>
-        <w:t xml:space="preserve"> </w:t>
-      </w:r>
-      <w:r>
-        <w:t xml:space="preserve">en dehors d'Eclipse </w:t>
-      </w:r>
-      <w:r>
-        <w:t xml:space="preserve">: Ouvrer l'application </w:t>
-      </w:r>
-      <w:r>
-        <w:t xml:space="preserve">Visual </w:t>
-      </w:r>
-      <w:proofErr w:type="spellStart"/>
-      <w:r>
-        <w:t>Paradigm</w:t>
-      </w:r>
-      <w:proofErr w:type="spellEnd"/>
-      <w:r>
-        <w:t xml:space="preserve"> et pointez son </w:t>
-      </w:r>
-      <w:proofErr w:type="spellStart"/>
-      <w:r>
-        <w:t>W</w:t>
-      </w:r>
-      <w:r>
-        <w:t>orkspace</w:t>
-      </w:r>
-      <w:proofErr w:type="spellEnd"/>
-      <w:r>
-        <w:t xml:space="preserve"> vers le dossier  </w:t>
-      </w:r>
-      <w:r>
-        <w:rPr>
-          <w:b/>
-          <w:bCs/>
-        </w:rPr>
-        <w:t xml:space="preserve">: </w:t>
-      </w:r>
-      <w:proofErr w:type="spellStart"/>
-      <w:r>
-        <w:rPr>
-          <w:b/>
-          <w:bCs/>
-        </w:rPr>
-        <w:t>School_Management_System</w:t>
-      </w:r>
-      <w:proofErr w:type="spellEnd"/>
-      <w:r>
-        <w:rPr>
-          <w:b/>
-          <w:bCs/>
-        </w:rPr>
-        <w:t>\BTS\</w:t>
-      </w:r>
-      <w:proofErr w:type="spellStart"/>
-      <w:r>
-        <w:rPr>
-          <w:b/>
-          <w:bCs/>
-        </w:rPr>
-        <w:t>vpproject</w:t>
-      </w:r>
-      <w:proofErr w:type="spellEnd"/>
     </w:p>
     <w:p>
       <w:pPr>
-        <w:pStyle w:val="Paragraphedeliste"/>
+        <w:pStyle w:val="ListParagraph"/>
         <w:numPr>
           <w:ilvl w:val="0"/>
           <w:numId w:val="1"/>
@@ -433,9 +482,8 @@
           <w:sz w:val="32"/>
           <w:szCs w:val="32"/>
         </w:rPr>
-        <w:t xml:space="preserve">Configuration du serveur </w:t>
-      </w:r>
-      <w:proofErr w:type="spellStart"/>
+        <w:t>Configuration du serveur T</w:t>
+      </w:r>
       <w:r>
         <w:rPr>
           <w:b/>
@@ -443,26 +491,7 @@
           <w:sz w:val="32"/>
           <w:szCs w:val="32"/>
         </w:rPr>
-        <w:t>T</w:t>
-      </w:r>
-      <w:r>
-        <w:rPr>
-          <w:b/>
-          <w:bCs/>
-          <w:sz w:val="32"/>
-          <w:szCs w:val="32"/>
-        </w:rPr>
-        <w:t>omcat</w:t>
-      </w:r>
-      <w:proofErr w:type="spellEnd"/>
-      <w:r>
-        <w:rPr>
-          <w:b/>
-          <w:bCs/>
-          <w:sz w:val="32"/>
-          <w:szCs w:val="32"/>
-        </w:rPr>
-        <w:t xml:space="preserve"> : </w:t>
+        <w:t xml:space="preserve">omcat : </w:t>
       </w:r>
     </w:p>
     <w:p>
@@ -697,12 +726,25 @@
         <w:t>Selon le type de votre sys</w:t>
       </w:r>
       <w:r>
-        <w:t>tème d'exploitation .</w:t>
-      </w:r>
-    </w:p>
-    <w:p>
-      <w:r>
-        <w:t xml:space="preserve">Décompressez le dans un dossier de votre ordinateur. par exemple dans le dossier racine de </w:t>
+        <w:t xml:space="preserve">tème </w:t>
+      </w:r>
+      <w:proofErr w:type="gramStart"/>
+      <w:r>
+        <w:t>d'exploitation .</w:t>
+      </w:r>
+      <w:proofErr w:type="gramEnd"/>
+    </w:p>
+    <w:p>
+      <w:r>
+        <w:t xml:space="preserve">Décompressez le dans un dossier de votre ordinateur. </w:t>
+      </w:r>
+      <w:proofErr w:type="gramStart"/>
+      <w:r>
+        <w:t>par</w:t>
+      </w:r>
+      <w:proofErr w:type="gramEnd"/>
+      <w:r>
+        <w:t xml:space="preserve"> exemple dans le dossier racine de </w:t>
       </w:r>
       <w:proofErr w:type="spellStart"/>
       <w:r>
@@ -760,28 +802,28 @@
       </w:r>
       <w:proofErr w:type="spellEnd"/>
       <w:r>
-        <w:t xml:space="preserve"> --&gt; Server --&gt;</w:t>
+        <w:t xml:space="preserve"> --&gt; Server --&gt;Runtime Environnements.</w:t>
+      </w:r>
+    </w:p>
+    <w:p>
+      <w:r>
+        <w:t xml:space="preserve">(Dans mon Eclipse </w:t>
       </w:r>
       <w:proofErr w:type="spellStart"/>
       <w:r>
-        <w:t>Runtime</w:t>
+        <w:t>j ai</w:t>
       </w:r>
       <w:proofErr w:type="spellEnd"/>
       <w:r>
-        <w:t xml:space="preserve"> Environnements.</w:t>
-      </w:r>
-    </w:p>
-    <w:p>
-      <w:r>
-        <w:t xml:space="preserve">(Dans mon Eclipse j ai déjà </w:t>
-      </w:r>
-      <w:proofErr w:type="spellStart"/>
-      <w:r>
-        <w:t>Tomcat</w:t>
-      </w:r>
-      <w:proofErr w:type="spellEnd"/>
-      <w:r>
-        <w:t xml:space="preserve"> 7. c'est pour ca qu'il apparait sur la liste des serveurs configurés)</w:t>
+        <w:t xml:space="preserve"> déjà Tomcat 7. </w:t>
+      </w:r>
+      <w:proofErr w:type="gramStart"/>
+      <w:r>
+        <w:t>c'est</w:t>
+      </w:r>
+      <w:proofErr w:type="gramEnd"/>
+      <w:r>
+        <w:t xml:space="preserve"> pour ca qu'il apparait sur la liste des serveurs configurés)</w:t>
       </w:r>
     </w:p>
     <w:p>
@@ -790,7 +832,7 @@
           <w:noProof/>
         </w:rPr>
         <w:drawing>
-          <wp:inline distT="0" distB="0" distL="0" distR="0">
+          <wp:inline distT="0" distB="0" distL="0" distR="0" wp14:anchorId="4BE078E2" wp14:editId="4BE078E3">
             <wp:extent cx="5760720" cy="5482276"/>
             <wp:effectExtent l="19050" t="0" r="0" b="0"/>
             <wp:docPr id="1" name="Image 1"/>
@@ -858,7 +900,7 @@
         </w:rPr>
         <w:lastRenderedPageBreak/>
         <w:drawing>
-          <wp:inline distT="0" distB="0" distL="0" distR="0">
+          <wp:inline distT="0" distB="0" distL="0" distR="0" wp14:anchorId="4BE078E4" wp14:editId="4BE078E5">
             <wp:extent cx="5001260" cy="5255895"/>
             <wp:effectExtent l="19050" t="0" r="8890" b="0"/>
             <wp:docPr id="4" name="Image 4"/>
@@ -906,57 +948,39 @@
     </w:p>
     <w:p>
       <w:r>
-        <w:t xml:space="preserve">Choisissez Apache </w:t>
+        <w:t>Choisissez Apache Tomcat v7.00</w:t>
+      </w:r>
+    </w:p>
+    <w:p>
+      <w:r>
+        <w:t xml:space="preserve">Cliquez sur le bouton </w:t>
+      </w:r>
+      <w:r>
+        <w:rPr>
+          <w:b/>
+          <w:bCs/>
+        </w:rPr>
+        <w:t>Next</w:t>
+      </w:r>
+      <w:r>
+        <w:t xml:space="preserve">  </w:t>
+      </w:r>
+    </w:p>
+    <w:p>
+      <w:r>
+        <w:t xml:space="preserve">Ensuite cliquez sur le bouton </w:t>
       </w:r>
       <w:proofErr w:type="spellStart"/>
       <w:r>
-        <w:t>Tomcat</w:t>
+        <w:rPr>
+          <w:b/>
+          <w:bCs/>
+        </w:rPr>
+        <w:t>Brows</w:t>
       </w:r>
       <w:proofErr w:type="spellEnd"/>
       <w:r>
-        <w:t xml:space="preserve"> v7.00</w:t>
-      </w:r>
-    </w:p>
-    <w:p>
-      <w:r>
-        <w:t xml:space="preserve">Cliquez sur le bouton </w:t>
-      </w:r>
-      <w:proofErr w:type="spellStart"/>
-      <w:r>
-        <w:rPr>
-          <w:b/>
-          <w:bCs/>
-        </w:rPr>
-        <w:t>Next</w:t>
-      </w:r>
-      <w:proofErr w:type="spellEnd"/>
-      <w:r>
-        <w:t xml:space="preserve">  </w:t>
-      </w:r>
-    </w:p>
-    <w:p>
-      <w:r>
-        <w:t xml:space="preserve">Ensuite cliquez sur le bouton </w:t>
-      </w:r>
-      <w:proofErr w:type="spellStart"/>
-      <w:r>
-        <w:rPr>
-          <w:b/>
-          <w:bCs/>
-        </w:rPr>
-        <w:t>Brows</w:t>
-      </w:r>
-      <w:proofErr w:type="spellEnd"/>
-      <w:r>
-        <w:t xml:space="preserve"> : trouvez le dossier ou vous avez installez </w:t>
-      </w:r>
-      <w:proofErr w:type="spellStart"/>
-      <w:r>
-        <w:t>Tomcat</w:t>
-      </w:r>
-      <w:proofErr w:type="spellEnd"/>
-      <w:r>
-        <w:t xml:space="preserve"> </w:t>
+        <w:t xml:space="preserve"> : trouvez le dossier ou vous avez installez Tomcat </w:t>
       </w:r>
       <w:hyperlink r:id="rId12" w:anchor="7.0.104" w:history="1">
         <w:r>
@@ -969,7 +993,7 @@
     </w:p>
     <w:p>
       <w:pPr>
-        <w:pStyle w:val="Paragraphedeliste"/>
+        <w:pStyle w:val="ListParagraph"/>
         <w:numPr>
           <w:ilvl w:val="0"/>
           <w:numId w:val="1"/>
@@ -1023,47 +1047,33 @@
           <w:lang w:val="en-US"/>
         </w:rPr>
       </w:pPr>
+      <w:r>
+        <w:rPr>
+          <w:lang w:val="en-US"/>
+        </w:rPr>
+        <w:t xml:space="preserve">Dans </w:t>
+      </w:r>
+      <w:proofErr w:type="gramStart"/>
+      <w:r>
+        <w:rPr>
+          <w:lang w:val="en-US"/>
+        </w:rPr>
+        <w:t xml:space="preserve">Eclipse  </w:t>
+      </w:r>
       <w:proofErr w:type="spellStart"/>
       <w:r>
         <w:rPr>
           <w:lang w:val="en-US"/>
         </w:rPr>
-        <w:t>Dans</w:t>
+        <w:t>allez</w:t>
       </w:r>
       <w:proofErr w:type="spellEnd"/>
+      <w:proofErr w:type="gramEnd"/>
       <w:r>
         <w:rPr>
           <w:lang w:val="en-US"/>
         </w:rPr>
-        <w:t xml:space="preserve"> Eclipse  </w:t>
-      </w:r>
-      <w:proofErr w:type="spellStart"/>
-      <w:r>
-        <w:rPr>
-          <w:lang w:val="en-US"/>
-        </w:rPr>
-        <w:t>allez</w:t>
-      </w:r>
-      <w:proofErr w:type="spellEnd"/>
-      <w:r>
-        <w:rPr>
-          <w:lang w:val="en-US"/>
-        </w:rPr>
-        <w:t xml:space="preserve"> </w:t>
-      </w:r>
-      <w:proofErr w:type="spellStart"/>
-      <w:r>
-        <w:rPr>
-          <w:lang w:val="en-US"/>
-        </w:rPr>
-        <w:t>sur</w:t>
-      </w:r>
-      <w:proofErr w:type="spellEnd"/>
-      <w:r>
-        <w:rPr>
-          <w:lang w:val="en-US"/>
-        </w:rPr>
-        <w:t xml:space="preserve"> :  Window --&gt; Web Browser</w:t>
+        <w:t xml:space="preserve"> sur :  Window --&gt; Web Browser</w:t>
       </w:r>
       <w:r>
         <w:rPr>
@@ -1137,7 +1147,7 @@
         </w:rPr>
         <w:lastRenderedPageBreak/>
         <w:drawing>
-          <wp:inline distT="0" distB="0" distL="0" distR="0">
+          <wp:inline distT="0" distB="0" distL="0" distR="0" wp14:anchorId="4BE078E6" wp14:editId="4BE078E7">
             <wp:extent cx="3418840" cy="4301490"/>
             <wp:effectExtent l="19050" t="0" r="0" b="0"/>
             <wp:docPr id="7" name="Image 7"/>
@@ -1185,8 +1195,13 @@
     </w:p>
     <w:p/>
     <w:p>
-      <w:r>
-        <w:t xml:space="preserve">Clique droit sur la page </w:t>
+      <w:proofErr w:type="gramStart"/>
+      <w:r>
+        <w:t>Clique droit</w:t>
+      </w:r>
+      <w:proofErr w:type="gramEnd"/>
+      <w:r>
+        <w:t xml:space="preserve"> sur la page </w:t>
       </w:r>
       <w:proofErr w:type="spellStart"/>
       <w:r>
@@ -1194,15 +1209,15 @@
       </w:r>
       <w:proofErr w:type="spellEnd"/>
       <w:r>
-        <w:t xml:space="preserve"> : inex.jsp ---&gt; </w:t>
+        <w:t xml:space="preserve"> : </w:t>
       </w:r>
       <w:proofErr w:type="spellStart"/>
       <w:r>
-        <w:t>Run</w:t>
+        <w:t>inex.jsp</w:t>
       </w:r>
       <w:proofErr w:type="spellEnd"/>
       <w:r>
-        <w:t xml:space="preserve"> on server.</w:t>
+        <w:t xml:space="preserve"> ---&gt; Run on server.</w:t>
       </w:r>
     </w:p>
     <w:p>
@@ -1216,7 +1231,7 @@
           <w:noProof/>
         </w:rPr>
         <w:drawing>
-          <wp:inline distT="0" distB="0" distL="0" distR="0">
+          <wp:inline distT="0" distB="0" distL="0" distR="0" wp14:anchorId="4BE078E8" wp14:editId="4BE078E9">
             <wp:extent cx="5760720" cy="3359320"/>
             <wp:effectExtent l="19050" t="0" r="0" b="0"/>
             <wp:docPr id="22" name="Image 22"/>
@@ -1274,7 +1289,7 @@
           <w:noProof/>
         </w:rPr>
         <w:drawing>
-          <wp:inline distT="0" distB="0" distL="0" distR="0">
+          <wp:inline distT="0" distB="0" distL="0" distR="0" wp14:anchorId="4BE078EA" wp14:editId="4BE078EB">
             <wp:extent cx="5760720" cy="3359320"/>
             <wp:effectExtent l="19050" t="0" r="0" b="0"/>
             <wp:docPr id="25" name="Image 25"/>
@@ -1322,7 +1337,15 @@
     </w:p>
     <w:p>
       <w:r>
-        <w:t>Les mots de passes et login son accessible sur les table  : utilisateur et  compte</w:t>
+        <w:t xml:space="preserve">Les mots de passes et login son accessible sur les </w:t>
+      </w:r>
+      <w:proofErr w:type="gramStart"/>
+      <w:r>
+        <w:t>table  :</w:t>
+      </w:r>
+      <w:proofErr w:type="gramEnd"/>
+      <w:r>
+        <w:t xml:space="preserve"> utilisateur et  compte</w:t>
       </w:r>
     </w:p>
     <w:p>
@@ -1336,7 +1359,7 @@
           <w:noProof/>
         </w:rPr>
         <w:drawing>
-          <wp:inline distT="0" distB="0" distL="0" distR="0">
+          <wp:inline distT="0" distB="0" distL="0" distR="0" wp14:anchorId="4BE078EC" wp14:editId="4BE078ED">
             <wp:extent cx="3172460" cy="826770"/>
             <wp:effectExtent l="19050" t="0" r="8890" b="0"/>
             <wp:docPr id="28" name="Image 28"/>
@@ -1396,7 +1419,7 @@
           <w:noProof/>
         </w:rPr>
         <w:drawing>
-          <wp:inline distT="0" distB="0" distL="0" distR="0">
+          <wp:inline distT="0" distB="0" distL="0" distR="0" wp14:anchorId="4BE078EE" wp14:editId="4BE078EF">
             <wp:extent cx="5215890" cy="691515"/>
             <wp:effectExtent l="19050" t="0" r="3810" b="0"/>
             <wp:docPr id="31" name="Image 31"/>
@@ -1454,7 +1477,7 @@
         </w:rPr>
         <w:lastRenderedPageBreak/>
         <w:drawing>
-          <wp:inline distT="0" distB="0" distL="0" distR="0">
+          <wp:inline distT="0" distB="0" distL="0" distR="0" wp14:anchorId="4BE078F0" wp14:editId="4BE078F1">
             <wp:extent cx="5760720" cy="3359320"/>
             <wp:effectExtent l="19050" t="0" r="0" b="0"/>
             <wp:docPr id="34" name="Image 34"/>
@@ -1501,13 +1524,23 @@
       </w:r>
     </w:p>
     <w:p>
-      <w:r>
-        <w:t>Le fonctionnalité de l'étudiant ne sont pas encore traitées.</w:t>
-      </w:r>
-    </w:p>
-    <w:p>
-      <w:r>
-        <w:t xml:space="preserve">cliquez sur la photo de l'étudiant </w:t>
+      <w:proofErr w:type="gramStart"/>
+      <w:r>
+        <w:t>Le fonctionnalité</w:t>
+      </w:r>
+      <w:proofErr w:type="gramEnd"/>
+      <w:r>
+        <w:t xml:space="preserve"> de l'étudiant ne sont pas encore traitées.</w:t>
+      </w:r>
+    </w:p>
+    <w:p>
+      <w:proofErr w:type="gramStart"/>
+      <w:r>
+        <w:t>cliquez</w:t>
+      </w:r>
+      <w:proofErr w:type="gramEnd"/>
+      <w:r>
+        <w:t xml:space="preserve"> sur la photo de l'étudiant </w:t>
       </w:r>
     </w:p>
     <w:p>
@@ -1516,7 +1549,7 @@
           <w:noProof/>
         </w:rPr>
         <w:drawing>
-          <wp:inline distT="0" distB="0" distL="0" distR="0">
+          <wp:inline distT="0" distB="0" distL="0" distR="0" wp14:anchorId="4BE078F2" wp14:editId="4BE078F3">
             <wp:extent cx="3530600" cy="4182110"/>
             <wp:effectExtent l="19050" t="0" r="0" b="0"/>
             <wp:docPr id="43" name="Image 43"/>
@@ -1563,8 +1596,13 @@
       </w:r>
     </w:p>
     <w:p>
-      <w:r>
-        <w:t>ensuite cliquez sur Déconnexion.</w:t>
+      <w:proofErr w:type="gramStart"/>
+      <w:r>
+        <w:t>ensuite</w:t>
+      </w:r>
+      <w:proofErr w:type="gramEnd"/>
+      <w:r>
+        <w:t xml:space="preserve"> cliquez sur Déconnexion.</w:t>
       </w:r>
     </w:p>
     <w:p/>
@@ -1587,7 +1625,7 @@
           <w:noProof/>
         </w:rPr>
         <w:drawing>
-          <wp:inline distT="0" distB="0" distL="0" distR="0">
+          <wp:inline distT="0" distB="0" distL="0" distR="0" wp14:anchorId="4BE078F4" wp14:editId="4BE078F5">
             <wp:extent cx="5760720" cy="3359320"/>
             <wp:effectExtent l="19050" t="0" r="0" b="0"/>
             <wp:docPr id="2" name="Image 25"/>
@@ -1644,7 +1682,7 @@
           <w:noProof/>
         </w:rPr>
         <w:drawing>
-          <wp:inline distT="0" distB="0" distL="0" distR="0">
+          <wp:inline distT="0" distB="0" distL="0" distR="0" wp14:anchorId="4BE078F6" wp14:editId="4BE078F7">
             <wp:extent cx="4492625" cy="572770"/>
             <wp:effectExtent l="19050" t="0" r="3175" b="0"/>
             <wp:docPr id="37" name="Image 37"/>
@@ -1701,7 +1739,7 @@
           <w:noProof/>
         </w:rPr>
         <w:drawing>
-          <wp:inline distT="0" distB="0" distL="0" distR="0">
+          <wp:inline distT="0" distB="0" distL="0" distR="0" wp14:anchorId="4BE078F8" wp14:editId="4BE078F9">
             <wp:extent cx="5760720" cy="426607"/>
             <wp:effectExtent l="19050" t="0" r="0" b="0"/>
             <wp:docPr id="40" name="Image 40"/>
@@ -1760,7 +1798,7 @@
         </w:rPr>
         <w:lastRenderedPageBreak/>
         <w:drawing>
-          <wp:inline distT="0" distB="0" distL="0" distR="0">
+          <wp:inline distT="0" distB="0" distL="0" distR="0" wp14:anchorId="4BE078FA" wp14:editId="4BE078FB">
             <wp:extent cx="5760720" cy="3359320"/>
             <wp:effectExtent l="19050" t="0" r="0" b="0"/>
             <wp:docPr id="46" name="Image 46"/>
@@ -1818,7 +1856,7 @@
           <w:noProof/>
         </w:rPr>
         <w:drawing>
-          <wp:inline distT="0" distB="0" distL="0" distR="0">
+          <wp:inline distT="0" distB="0" distL="0" distR="0" wp14:anchorId="4BE078FC" wp14:editId="4BE078FD">
             <wp:extent cx="5760720" cy="3359320"/>
             <wp:effectExtent l="19050" t="0" r="0" b="0"/>
             <wp:docPr id="49" name="Image 49"/>
@@ -1866,8 +1904,13 @@
     </w:p>
     <w:p/>
     <w:p>
-      <w:r>
-        <w:t>les fonctionnalité finies sont :</w:t>
+      <w:proofErr w:type="gramStart"/>
+      <w:r>
+        <w:t>les</w:t>
+      </w:r>
+      <w:proofErr w:type="gramEnd"/>
+      <w:r>
+        <w:t xml:space="preserve"> fonctionnalité finies sont :</w:t>
       </w:r>
     </w:p>
     <w:p>
@@ -1883,14 +1926,21 @@
       <w:r>
         <w:t xml:space="preserve">classes génériques, </w:t>
       </w:r>
-      <w:r>
-        <w:t xml:space="preserve">Configurations  des filières des niveaux .. </w:t>
+      <w:proofErr w:type="gramStart"/>
+      <w:r>
+        <w:t>Configurations  des</w:t>
+      </w:r>
+      <w:proofErr w:type="gramEnd"/>
+      <w:r>
+        <w:t xml:space="preserve"> filières des niveaux .. </w:t>
       </w:r>
       <w:proofErr w:type="spellStart"/>
+      <w:proofErr w:type="gramStart"/>
       <w:r>
         <w:t>etc</w:t>
       </w:r>
       <w:proofErr w:type="spellEnd"/>
+      <w:proofErr w:type="gramEnd"/>
     </w:p>
     <w:p/>
     <w:p>
@@ -1900,7 +1950,7 @@
         </w:rPr>
         <w:lastRenderedPageBreak/>
         <w:drawing>
-          <wp:inline distT="0" distB="0" distL="0" distR="0">
+          <wp:inline distT="0" distB="0" distL="0" distR="0" wp14:anchorId="4BE078FE" wp14:editId="4BE078FF">
             <wp:extent cx="5760720" cy="3359320"/>
             <wp:effectExtent l="19050" t="0" r="0" b="0"/>
             <wp:docPr id="52" name="Image 52"/>
@@ -1952,7 +2002,7 @@
           <w:noProof/>
         </w:rPr>
         <w:drawing>
-          <wp:inline distT="0" distB="0" distL="0" distR="0">
+          <wp:inline distT="0" distB="0" distL="0" distR="0" wp14:anchorId="4BE07900" wp14:editId="4BE07901">
             <wp:extent cx="5760720" cy="3359320"/>
             <wp:effectExtent l="19050" t="0" r="0" b="0"/>
             <wp:docPr id="55" name="Image 55"/>
@@ -2025,13 +2075,8 @@
       </w:r>
     </w:p>
     <w:p>
-      <w:proofErr w:type="spellStart"/>
-      <w:r>
-        <w:t>GitHub</w:t>
-      </w:r>
-      <w:proofErr w:type="spellEnd"/>
-      <w:r>
-        <w:t xml:space="preserve"> ne permet pas d uploader des dossier vide. </w:t>
+      <w:r>
+        <w:t xml:space="preserve">GitHub ne permet pas d uploader des dossier vide. </w:t>
       </w:r>
     </w:p>
     <w:p>
@@ -2044,16 +2089,19 @@
       <w:r>
         <w:t xml:space="preserve"> sur la version du </w:t>
       </w:r>
-      <w:proofErr w:type="spellStart"/>
       <w:r>
         <w:t>R</w:t>
       </w:r>
       <w:r>
-        <w:t>epository</w:t>
-      </w:r>
-      <w:proofErr w:type="spellEnd"/>
-      <w:r>
-        <w:t xml:space="preserve">. il faut donc les crées </w:t>
+        <w:t xml:space="preserve">epository. </w:t>
+      </w:r>
+      <w:proofErr w:type="gramStart"/>
+      <w:r>
+        <w:t>il</w:t>
+      </w:r>
+      <w:proofErr w:type="gramEnd"/>
+      <w:r>
+        <w:t xml:space="preserve"> faut donc les crées </w:t>
       </w:r>
       <w:r>
         <w:t>manuellement</w:t>
@@ -2070,7 +2118,7 @@
         </w:rPr>
         <w:lastRenderedPageBreak/>
         <w:drawing>
-          <wp:inline distT="0" distB="0" distL="0" distR="0">
+          <wp:inline distT="0" distB="0" distL="0" distR="0" wp14:anchorId="4BE07902" wp14:editId="4BE07903">
             <wp:extent cx="2106930" cy="3903980"/>
             <wp:effectExtent l="19050" t="0" r="7620" b="0"/>
             <wp:docPr id="3" name="Image 1"/>
@@ -2130,11 +2178,16 @@
         <w:t>s encadrés en jaunes</w:t>
       </w:r>
       <w:r>
-        <w:t xml:space="preserve"> sous le dossier WEB-INF</w:t>
+        <w:t xml:space="preserve"> sous le dossier WEB-</w:t>
+      </w:r>
+      <w:proofErr w:type="gramStart"/>
+      <w:r>
+        <w:t>INF</w:t>
       </w:r>
       <w:r>
         <w:t xml:space="preserve"> .</w:t>
       </w:r>
+      <w:proofErr w:type="gramEnd"/>
     </w:p>
     <w:p>
       <w:r>
@@ -2173,7 +2226,7 @@
           <w:noProof/>
         </w:rPr>
         <w:drawing>
-          <wp:inline distT="0" distB="0" distL="0" distR="0">
+          <wp:inline distT="0" distB="0" distL="0" distR="0" wp14:anchorId="4BE07904" wp14:editId="4BE07905">
             <wp:extent cx="1987550" cy="3816350"/>
             <wp:effectExtent l="19050" t="0" r="0" b="0"/>
             <wp:docPr id="5" name="Image 4"/>
@@ -2226,7 +2279,7 @@
         </w:rPr>
         <w:lastRenderedPageBreak/>
         <w:drawing>
-          <wp:inline distT="0" distB="0" distL="0" distR="0">
+          <wp:inline distT="0" distB="0" distL="0" distR="0" wp14:anchorId="4BE07906" wp14:editId="4BE07907">
             <wp:extent cx="2122805" cy="3554095"/>
             <wp:effectExtent l="19050" t="0" r="0" b="0"/>
             <wp:docPr id="6" name="Image 7"/>
@@ -2278,8 +2331,13 @@
       </w:r>
     </w:p>
     <w:p>
-      <w:r>
-        <w:t xml:space="preserve">utiliser la syntaxe : </w:t>
+      <w:proofErr w:type="gramStart"/>
+      <w:r>
+        <w:t>utiliser</w:t>
+      </w:r>
+      <w:proofErr w:type="gramEnd"/>
+      <w:r>
+        <w:t xml:space="preserve"> la syntaxe : </w:t>
       </w:r>
       <w:proofErr w:type="spellStart"/>
       <w:r>
@@ -2288,8 +2346,13 @@
       <w:proofErr w:type="spellEnd"/>
     </w:p>
     <w:p>
-      <w:r>
-        <w:t xml:space="preserve">allez ensuite dans : package </w:t>
+      <w:proofErr w:type="gramStart"/>
+      <w:r>
+        <w:t>allez</w:t>
+      </w:r>
+      <w:proofErr w:type="gramEnd"/>
+      <w:r>
+        <w:t xml:space="preserve"> ensuite dans : package </w:t>
       </w:r>
       <w:proofErr w:type="spellStart"/>
       <w:r>
@@ -2311,7 +2374,7 @@
           <w:noProof/>
         </w:rPr>
         <w:drawing>
-          <wp:inline distT="0" distB="0" distL="0" distR="0">
+          <wp:inline distT="0" distB="0" distL="0" distR="0" wp14:anchorId="4BE07908" wp14:editId="4BE07909">
             <wp:extent cx="3220085" cy="2083435"/>
             <wp:effectExtent l="19050" t="0" r="0" b="0"/>
             <wp:docPr id="13" name="Image 13"/>
@@ -2369,8 +2432,8 @@
 </file>
 
 <file path=word/numbering.xml><?xml version="1.0" encoding="utf-8"?>
-<w:numbering xmlns:ve="http://schemas.openxmlformats.org/markup-compatibility/2006" xmlns:o="urn:schemas-microsoft-com:office:office" xmlns:r="http://schemas.openxmlformats.org/officeDocument/2006/relationships" xmlns:m="http://schemas.openxmlformats.org/officeDocument/2006/math" xmlns:v="urn:schemas-microsoft-com:vml" xmlns:wp="http://schemas.openxmlformats.org/drawingml/2006/wordprocessingDrawing" xmlns:w10="urn:schemas-microsoft-com:office:word" xmlns:w="http://schemas.openxmlformats.org/wordprocessingml/2006/main" xmlns:wne="http://schemas.microsoft.com/office/word/2006/wordml">
-  <w:abstractNum w:abstractNumId="0">
+<w:numbering xmlns:wpc="http://schemas.microsoft.com/office/word/2010/wordprocessingCanvas" xmlns:cx="http://schemas.microsoft.com/office/drawing/2014/chartex" xmlns:cx1="http://schemas.microsoft.com/office/drawing/2015/9/8/chartex" xmlns:cx2="http://schemas.microsoft.com/office/drawing/2015/10/21/chartex" xmlns:cx3="http://schemas.microsoft.com/office/drawing/2016/5/9/chartex" xmlns:cx4="http://schemas.microsoft.com/office/drawing/2016/5/10/chartex" xmlns:cx5="http://schemas.microsoft.com/office/drawing/2016/5/11/chartex" xmlns:cx6="http://schemas.microsoft.com/office/drawing/2016/5/12/chartex" xmlns:cx7="http://schemas.microsoft.com/office/drawing/2016/5/13/chartex" xmlns:cx8="http://schemas.microsoft.com/office/drawing/2016/5/14/chartex" xmlns:mc="http://schemas.openxmlformats.org/markup-compatibility/2006" xmlns:aink="http://schemas.microsoft.com/office/drawing/2016/ink" xmlns:am3d="http://schemas.microsoft.com/office/drawing/2017/model3d" xmlns:o="urn:schemas-microsoft-com:office:office" xmlns:r="http://schemas.openxmlformats.org/officeDocument/2006/relationships" xmlns:m="http://schemas.openxmlformats.org/officeDocument/2006/math" xmlns:v="urn:schemas-microsoft-com:vml" xmlns:wp14="http://schemas.microsoft.com/office/word/2010/wordprocessingDrawing" xmlns:wp="http://schemas.openxmlformats.org/drawingml/2006/wordprocessingDrawing" xmlns:w10="urn:schemas-microsoft-com:office:word" xmlns:w="http://schemas.openxmlformats.org/wordprocessingml/2006/main" xmlns:w14="http://schemas.microsoft.com/office/word/2010/wordml" xmlns:w15="http://schemas.microsoft.com/office/word/2012/wordml" xmlns:w16cex="http://schemas.microsoft.com/office/word/2018/wordml/cex" xmlns:w16cid="http://schemas.microsoft.com/office/word/2016/wordml/cid" xmlns:w16="http://schemas.microsoft.com/office/word/2018/wordml" xmlns:w16sdtdh="http://schemas.microsoft.com/office/word/2020/wordml/sdtdatahash" xmlns:w16se="http://schemas.microsoft.com/office/word/2015/wordml/symex" xmlns:wpg="http://schemas.microsoft.com/office/word/2010/wordprocessingGroup" xmlns:wpi="http://schemas.microsoft.com/office/word/2010/wordprocessingInk" xmlns:wne="http://schemas.microsoft.com/office/word/2006/wordml" xmlns:wps="http://schemas.microsoft.com/office/word/2010/wordprocessingShape" mc:Ignorable="w14 w15 w16se w16cid w16 w16cex w16sdtdh wp14">
+  <w:abstractNum w:abstractNumId="0" w15:restartNumberingAfterBreak="0">
     <w:nsid w:val="385E3FB6"/>
     <w:multiLevelType w:val="hybridMultilevel"/>
     <w:tmpl w:val="6B7A99D8"/>
@@ -2463,7 +2526,7 @@
 </file>
 
 <file path=word/styles.xml><?xml version="1.0" encoding="utf-8"?>
-<w:styles xmlns:r="http://schemas.openxmlformats.org/officeDocument/2006/relationships" xmlns:w="http://schemas.openxmlformats.org/wordprocessingml/2006/main">
+<w:styles xmlns:mc="http://schemas.openxmlformats.org/markup-compatibility/2006" xmlns:r="http://schemas.openxmlformats.org/officeDocument/2006/relationships" xmlns:w="http://schemas.openxmlformats.org/wordprocessingml/2006/main" xmlns:w14="http://schemas.microsoft.com/office/word/2010/wordml" xmlns:w15="http://schemas.microsoft.com/office/word/2012/wordml" xmlns:w16cex="http://schemas.microsoft.com/office/word/2018/wordml/cex" xmlns:w16cid="http://schemas.microsoft.com/office/word/2016/wordml/cid" xmlns:w16="http://schemas.microsoft.com/office/word/2018/wordml" xmlns:w16sdtdh="http://schemas.microsoft.com/office/word/2020/wordml/sdtdatahash" xmlns:w16se="http://schemas.microsoft.com/office/word/2015/wordml/symex" mc:Ignorable="w14 w15 w16se w16cid w16 w16cex w16sdtdh">
   <w:docDefaults>
     <w:rPrDefault>
       <w:rPr>
@@ -2479,162 +2542,400 @@
       </w:pPr>
     </w:pPrDefault>
   </w:docDefaults>
-  <w:latentStyles w:defLockedState="0" w:defUIPriority="99" w:defSemiHidden="1" w:defUnhideWhenUsed="1" w:defQFormat="0" w:count="267">
-    <w:lsdException w:name="Normal" w:semiHidden="0" w:uiPriority="0" w:unhideWhenUsed="0" w:qFormat="1"/>
-    <w:lsdException w:name="heading 1" w:semiHidden="0" w:uiPriority="9" w:unhideWhenUsed="0" w:qFormat="1"/>
-    <w:lsdException w:name="heading 2" w:uiPriority="9" w:qFormat="1"/>
-    <w:lsdException w:name="heading 3" w:uiPriority="9" w:qFormat="1"/>
-    <w:lsdException w:name="heading 4" w:uiPriority="9" w:qFormat="1"/>
-    <w:lsdException w:name="heading 5" w:uiPriority="9" w:qFormat="1"/>
-    <w:lsdException w:name="heading 6" w:uiPriority="9" w:qFormat="1"/>
-    <w:lsdException w:name="heading 7" w:uiPriority="9" w:qFormat="1"/>
-    <w:lsdException w:name="heading 8" w:uiPriority="9" w:qFormat="1"/>
-    <w:lsdException w:name="heading 9" w:uiPriority="9" w:qFormat="1"/>
-    <w:lsdException w:name="toc 1" w:uiPriority="39"/>
-    <w:lsdException w:name="toc 2" w:uiPriority="39"/>
-    <w:lsdException w:name="toc 3" w:uiPriority="39"/>
-    <w:lsdException w:name="toc 4" w:uiPriority="39"/>
-    <w:lsdException w:name="toc 5" w:uiPriority="39"/>
-    <w:lsdException w:name="toc 6" w:uiPriority="39"/>
-    <w:lsdException w:name="toc 7" w:uiPriority="39"/>
-    <w:lsdException w:name="toc 8" w:uiPriority="39"/>
-    <w:lsdException w:name="toc 9" w:uiPriority="39"/>
-    <w:lsdException w:name="caption" w:uiPriority="35" w:qFormat="1"/>
-    <w:lsdException w:name="Title" w:semiHidden="0" w:uiPriority="10" w:unhideWhenUsed="0" w:qFormat="1"/>
-    <w:lsdException w:name="Default Paragraph Font" w:uiPriority="1"/>
-    <w:lsdException w:name="Subtitle" w:semiHidden="0" w:uiPriority="11" w:unhideWhenUsed="0" w:qFormat="1"/>
-    <w:lsdException w:name="Strong" w:semiHidden="0" w:uiPriority="22" w:unhideWhenUsed="0" w:qFormat="1"/>
-    <w:lsdException w:name="Emphasis" w:semiHidden="0" w:uiPriority="20" w:unhideWhenUsed="0" w:qFormat="1"/>
-    <w:lsdException w:name="Table Grid" w:semiHidden="0" w:uiPriority="59" w:unhideWhenUsed="0"/>
-    <w:lsdException w:name="Placeholder Text" w:unhideWhenUsed="0"/>
-    <w:lsdException w:name="No Spacing" w:semiHidden="0" w:uiPriority="1" w:unhideWhenUsed="0" w:qFormat="1"/>
-    <w:lsdException w:name="Light Shading" w:semiHidden="0" w:uiPriority="60" w:unhideWhenUsed="0"/>
-    <w:lsdException w:name="Light List" w:semiHidden="0" w:uiPriority="61" w:unhideWhenUsed="0"/>
-    <w:lsdException w:name="Light Grid" w:semiHidden="0" w:uiPriority="62" w:unhideWhenUsed="0"/>
-    <w:lsdException w:name="Medium Shading 1" w:semiHidden="0" w:uiPriority="63" w:unhideWhenUsed="0"/>
-    <w:lsdException w:name="Medium Shading 2" w:semiHidden="0" w:uiPriority="64" w:unhideWhenUsed="0"/>
-    <w:lsdException w:name="Medium List 1" w:semiHidden="0" w:uiPriority="65" w:unhideWhenUsed="0"/>
-    <w:lsdException w:name="Medium List 2" w:semiHidden="0" w:uiPriority="66" w:unhideWhenUsed="0"/>
-    <w:lsdException w:name="Medium Grid 1" w:semiHidden="0" w:uiPriority="67" w:unhideWhenUsed="0"/>
-    <w:lsdException w:name="Medium Grid 2" w:semiHidden="0" w:uiPriority="68" w:unhideWhenUsed="0"/>
-    <w:lsdException w:name="Medium Grid 3" w:semiHidden="0" w:uiPriority="69" w:unhideWhenUsed="0"/>
-    <w:lsdException w:name="Dark List" w:semiHidden="0" w:uiPriority="70" w:unhideWhenUsed="0"/>
-    <w:lsdException w:name="Colorful Shading" w:semiHidden="0" w:uiPriority="71" w:unhideWhenUsed="0"/>
-    <w:lsdException w:name="Colorful List" w:semiHidden="0" w:uiPriority="72" w:unhideWhenUsed="0"/>
-    <w:lsdException w:name="Colorful Grid" w:semiHidden="0" w:uiPriority="73" w:unhideWhenUsed="0"/>
-    <w:lsdException w:name="Light Shading Accent 1" w:semiHidden="0" w:uiPriority="60" w:unhideWhenUsed="0"/>
-    <w:lsdException w:name="Light List Accent 1" w:semiHidden="0" w:uiPriority="61" w:unhideWhenUsed="0"/>
-    <w:lsdException w:name="Light Grid Accent 1" w:semiHidden="0" w:uiPriority="62" w:unhideWhenUsed="0"/>
-    <w:lsdException w:name="Medium Shading 1 Accent 1" w:semiHidden="0" w:uiPriority="63" w:unhideWhenUsed="0"/>
-    <w:lsdException w:name="Medium Shading 2 Accent 1" w:semiHidden="0" w:uiPriority="64" w:unhideWhenUsed="0"/>
-    <w:lsdException w:name="Medium List 1 Accent 1" w:semiHidden="0" w:uiPriority="65" w:unhideWhenUsed="0"/>
-    <w:lsdException w:name="Revision" w:unhideWhenUsed="0"/>
-    <w:lsdException w:name="List Paragraph" w:semiHidden="0" w:uiPriority="34" w:unhideWhenUsed="0" w:qFormat="1"/>
-    <w:lsdException w:name="Quote" w:semiHidden="0" w:uiPriority="29" w:unhideWhenUsed="0" w:qFormat="1"/>
-    <w:lsdException w:name="Intense Quote" w:semiHidden="0" w:uiPriority="30" w:unhideWhenUsed="0" w:qFormat="1"/>
-    <w:lsdException w:name="Medium List 2 Accent 1" w:semiHidden="0" w:uiPriority="66" w:unhideWhenUsed="0"/>
-    <w:lsdException w:name="Medium Grid 1 Accent 1" w:semiHidden="0" w:uiPriority="67" w:unhideWhenUsed="0"/>
-    <w:lsdException w:name="Medium Grid 2 Accent 1" w:semiHidden="0" w:uiPriority="68" w:unhideWhenUsed="0"/>
-    <w:lsdException w:name="Medium Grid 3 Accent 1" w:semiHidden="0" w:uiPriority="69" w:unhideWhenUsed="0"/>
-    <w:lsdException w:name="Dark List Accent 1" w:semiHidden="0" w:uiPriority="70" w:unhideWhenUsed="0"/>
-    <w:lsdException w:name="Colorful Shading Accent 1" w:semiHidden="0" w:uiPriority="71" w:unhideWhenUsed="0"/>
-    <w:lsdException w:name="Colorful List Accent 1" w:semiHidden="0" w:uiPriority="72" w:unhideWhenUsed="0"/>
-    <w:lsdException w:name="Colorful Grid Accent 1" w:semiHidden="0" w:uiPriority="73" w:unhideWhenUsed="0"/>
-    <w:lsdException w:name="Light Shading Accent 2" w:semiHidden="0" w:uiPriority="60" w:unhideWhenUsed="0"/>
-    <w:lsdException w:name="Light List Accent 2" w:semiHidden="0" w:uiPriority="61" w:unhideWhenUsed="0"/>
-    <w:lsdException w:name="Light Grid Accent 2" w:semiHidden="0" w:uiPriority="62" w:unhideWhenUsed="0"/>
-    <w:lsdException w:name="Medium Shading 1 Accent 2" w:semiHidden="0" w:uiPriority="63" w:unhideWhenUsed="0"/>
-    <w:lsdException w:name="Medium Shading 2 Accent 2" w:semiHidden="0" w:uiPriority="64" w:unhideWhenUsed="0"/>
-    <w:lsdException w:name="Medium List 1 Accent 2" w:semiHidden="0" w:uiPriority="65" w:unhideWhenUsed="0"/>
-    <w:lsdException w:name="Medium List 2 Accent 2" w:semiHidden="0" w:uiPriority="66" w:unhideWhenUsed="0"/>
-    <w:lsdException w:name="Medium Grid 1 Accent 2" w:semiHidden="0" w:uiPriority="67" w:unhideWhenUsed="0"/>
-    <w:lsdException w:name="Medium Grid 2 Accent 2" w:semiHidden="0" w:uiPriority="68" w:unhideWhenUsed="0"/>
-    <w:lsdException w:name="Medium Grid 3 Accent 2" w:semiHidden="0" w:uiPriority="69" w:unhideWhenUsed="0"/>
-    <w:lsdException w:name="Dark List Accent 2" w:semiHidden="0" w:uiPriority="70" w:unhideWhenUsed="0"/>
-    <w:lsdException w:name="Colorful Shading Accent 2" w:semiHidden="0" w:uiPriority="71" w:unhideWhenUsed="0"/>
-    <w:lsdException w:name="Colorful List Accent 2" w:semiHidden="0" w:uiPriority="72" w:unhideWhenUsed="0"/>
-    <w:lsdException w:name="Colorful Grid Accent 2" w:semiHidden="0" w:uiPriority="73" w:unhideWhenUsed="0"/>
-    <w:lsdException w:name="Light Shading Accent 3" w:semiHidden="0" w:uiPriority="60" w:unhideWhenUsed="0"/>
-    <w:lsdException w:name="Light List Accent 3" w:semiHidden="0" w:uiPriority="61" w:unhideWhenUsed="0"/>
-    <w:lsdException w:name="Light Grid Accent 3" w:semiHidden="0" w:uiPriority="62" w:unhideWhenUsed="0"/>
-    <w:lsdException w:name="Medium Shading 1 Accent 3" w:semiHidden="0" w:uiPriority="63" w:unhideWhenUsed="0"/>
-    <w:lsdException w:name="Medium Shading 2 Accent 3" w:semiHidden="0" w:uiPriority="64" w:unhideWhenUsed="0"/>
-    <w:lsdException w:name="Medium List 1 Accent 3" w:semiHidden="0" w:uiPriority="65" w:unhideWhenUsed="0"/>
-    <w:lsdException w:name="Medium List 2 Accent 3" w:semiHidden="0" w:uiPriority="66" w:unhideWhenUsed="0"/>
-    <w:lsdException w:name="Medium Grid 1 Accent 3" w:semiHidden="0" w:uiPriority="67" w:unhideWhenUsed="0"/>
-    <w:lsdException w:name="Medium Grid 2 Accent 3" w:semiHidden="0" w:uiPriority="68" w:unhideWhenUsed="0"/>
-    <w:lsdException w:name="Medium Grid 3 Accent 3" w:semiHidden="0" w:uiPriority="69" w:unhideWhenUsed="0"/>
-    <w:lsdException w:name="Dark List Accent 3" w:semiHidden="0" w:uiPriority="70" w:unhideWhenUsed="0"/>
-    <w:lsdException w:name="Colorful Shading Accent 3" w:semiHidden="0" w:uiPriority="71" w:unhideWhenUsed="0"/>
-    <w:lsdException w:name="Colorful List Accent 3" w:semiHidden="0" w:uiPriority="72" w:unhideWhenUsed="0"/>
-    <w:lsdException w:name="Colorful Grid Accent 3" w:semiHidden="0" w:uiPriority="73" w:unhideWhenUsed="0"/>
-    <w:lsdException w:name="Light Shading Accent 4" w:semiHidden="0" w:uiPriority="60" w:unhideWhenUsed="0"/>
-    <w:lsdException w:name="Light List Accent 4" w:semiHidden="0" w:uiPriority="61" w:unhideWhenUsed="0"/>
-    <w:lsdException w:name="Light Grid Accent 4" w:semiHidden="0" w:uiPriority="62" w:unhideWhenUsed="0"/>
-    <w:lsdException w:name="Medium Shading 1 Accent 4" w:semiHidden="0" w:uiPriority="63" w:unhideWhenUsed="0"/>
-    <w:lsdException w:name="Medium Shading 2 Accent 4" w:semiHidden="0" w:uiPriority="64" w:unhideWhenUsed="0"/>
-    <w:lsdException w:name="Medium List 1 Accent 4" w:semiHidden="0" w:uiPriority="65" w:unhideWhenUsed="0"/>
-    <w:lsdException w:name="Medium List 2 Accent 4" w:semiHidden="0" w:uiPriority="66" w:unhideWhenUsed="0"/>
-    <w:lsdException w:name="Medium Grid 1 Accent 4" w:semiHidden="0" w:uiPriority="67" w:unhideWhenUsed="0"/>
-    <w:lsdException w:name="Medium Grid 2 Accent 4" w:semiHidden="0" w:uiPriority="68" w:unhideWhenUsed="0"/>
-    <w:lsdException w:name="Medium Grid 3 Accent 4" w:semiHidden="0" w:uiPriority="69" w:unhideWhenUsed="0"/>
-    <w:lsdException w:name="Dark List Accent 4" w:semiHidden="0" w:uiPriority="70" w:unhideWhenUsed="0"/>
-    <w:lsdException w:name="Colorful Shading Accent 4" w:semiHidden="0" w:uiPriority="71" w:unhideWhenUsed="0"/>
-    <w:lsdException w:name="Colorful List Accent 4" w:semiHidden="0" w:uiPriority="72" w:unhideWhenUsed="0"/>
-    <w:lsdException w:name="Colorful Grid Accent 4" w:semiHidden="0" w:uiPriority="73" w:unhideWhenUsed="0"/>
-    <w:lsdException w:name="Light Shading Accent 5" w:semiHidden="0" w:uiPriority="60" w:unhideWhenUsed="0"/>
-    <w:lsdException w:name="Light List Accent 5" w:semiHidden="0" w:uiPriority="61" w:unhideWhenUsed="0"/>
-    <w:lsdException w:name="Light Grid Accent 5" w:semiHidden="0" w:uiPriority="62" w:unhideWhenUsed="0"/>
-    <w:lsdException w:name="Medium Shading 1 Accent 5" w:semiHidden="0" w:uiPriority="63" w:unhideWhenUsed="0"/>
-    <w:lsdException w:name="Medium Shading 2 Accent 5" w:semiHidden="0" w:uiPriority="64" w:unhideWhenUsed="0"/>
-    <w:lsdException w:name="Medium List 1 Accent 5" w:semiHidden="0" w:uiPriority="65" w:unhideWhenUsed="0"/>
-    <w:lsdException w:name="Medium List 2 Accent 5" w:semiHidden="0" w:uiPriority="66" w:unhideWhenUsed="0"/>
-    <w:lsdException w:name="Medium Grid 1 Accent 5" w:semiHidden="0" w:uiPriority="67" w:unhideWhenUsed="0"/>
-    <w:lsdException w:name="Medium Grid 2 Accent 5" w:semiHidden="0" w:uiPriority="68" w:unhideWhenUsed="0"/>
-    <w:lsdException w:name="Medium Grid 3 Accent 5" w:semiHidden="0" w:uiPriority="69" w:unhideWhenUsed="0"/>
-    <w:lsdException w:name="Dark List Accent 5" w:semiHidden="0" w:uiPriority="70" w:unhideWhenUsed="0"/>
-    <w:lsdException w:name="Colorful Shading Accent 5" w:semiHidden="0" w:uiPriority="71" w:unhideWhenUsed="0"/>
-    <w:lsdException w:name="Colorful List Accent 5" w:semiHidden="0" w:uiPriority="72" w:unhideWhenUsed="0"/>
-    <w:lsdException w:name="Colorful Grid Accent 5" w:semiHidden="0" w:uiPriority="73" w:unhideWhenUsed="0"/>
-    <w:lsdException w:name="Light Shading Accent 6" w:semiHidden="0" w:uiPriority="60" w:unhideWhenUsed="0"/>
-    <w:lsdException w:name="Light List Accent 6" w:semiHidden="0" w:uiPriority="61" w:unhideWhenUsed="0"/>
-    <w:lsdException w:name="Light Grid Accent 6" w:semiHidden="0" w:uiPriority="62" w:unhideWhenUsed="0"/>
-    <w:lsdException w:name="Medium Shading 1 Accent 6" w:semiHidden="0" w:uiPriority="63" w:unhideWhenUsed="0"/>
-    <w:lsdException w:name="Medium Shading 2 Accent 6" w:semiHidden="0" w:uiPriority="64" w:unhideWhenUsed="0"/>
-    <w:lsdException w:name="Medium List 1 Accent 6" w:semiHidden="0" w:uiPriority="65" w:unhideWhenUsed="0"/>
-    <w:lsdException w:name="Medium List 2 Accent 6" w:semiHidden="0" w:uiPriority="66" w:unhideWhenUsed="0"/>
-    <w:lsdException w:name="Medium Grid 1 Accent 6" w:semiHidden="0" w:uiPriority="67" w:unhideWhenUsed="0"/>
-    <w:lsdException w:name="Medium Grid 2 Accent 6" w:semiHidden="0" w:uiPriority="68" w:unhideWhenUsed="0"/>
-    <w:lsdException w:name="Medium Grid 3 Accent 6" w:semiHidden="0" w:uiPriority="69" w:unhideWhenUsed="0"/>
-    <w:lsdException w:name="Dark List Accent 6" w:semiHidden="0" w:uiPriority="70" w:unhideWhenUsed="0"/>
-    <w:lsdException w:name="Colorful Shading Accent 6" w:semiHidden="0" w:uiPriority="71" w:unhideWhenUsed="0"/>
-    <w:lsdException w:name="Colorful List Accent 6" w:semiHidden="0" w:uiPriority="72" w:unhideWhenUsed="0"/>
-    <w:lsdException w:name="Colorful Grid Accent 6" w:semiHidden="0" w:uiPriority="73" w:unhideWhenUsed="0"/>
-    <w:lsdException w:name="Subtle Emphasis" w:semiHidden="0" w:uiPriority="19" w:unhideWhenUsed="0" w:qFormat="1"/>
-    <w:lsdException w:name="Intense Emphasis" w:semiHidden="0" w:uiPriority="21" w:unhideWhenUsed="0" w:qFormat="1"/>
-    <w:lsdException w:name="Subtle Reference" w:semiHidden="0" w:uiPriority="31" w:unhideWhenUsed="0" w:qFormat="1"/>
-    <w:lsdException w:name="Intense Reference" w:semiHidden="0" w:uiPriority="32" w:unhideWhenUsed="0" w:qFormat="1"/>
-    <w:lsdException w:name="Book Title" w:semiHidden="0" w:uiPriority="33" w:unhideWhenUsed="0" w:qFormat="1"/>
-    <w:lsdException w:name="Bibliography" w:uiPriority="37"/>
-    <w:lsdException w:name="TOC Heading" w:uiPriority="39" w:qFormat="1"/>
+  <w:latentStyles w:defLockedState="0" w:defUIPriority="99" w:defSemiHidden="0" w:defUnhideWhenUsed="0" w:defQFormat="0" w:count="376">
+    <w:lsdException w:name="Normal" w:uiPriority="0" w:qFormat="1"/>
+    <w:lsdException w:name="heading 1" w:uiPriority="9" w:qFormat="1"/>
+    <w:lsdException w:name="heading 2" w:semiHidden="1" w:uiPriority="9" w:unhideWhenUsed="1" w:qFormat="1"/>
+    <w:lsdException w:name="heading 3" w:semiHidden="1" w:uiPriority="9" w:unhideWhenUsed="1" w:qFormat="1"/>
+    <w:lsdException w:name="heading 4" w:semiHidden="1" w:uiPriority="9" w:unhideWhenUsed="1" w:qFormat="1"/>
+    <w:lsdException w:name="heading 5" w:semiHidden="1" w:uiPriority="9" w:unhideWhenUsed="1" w:qFormat="1"/>
+    <w:lsdException w:name="heading 6" w:semiHidden="1" w:uiPriority="9" w:unhideWhenUsed="1" w:qFormat="1"/>
+    <w:lsdException w:name="heading 7" w:semiHidden="1" w:uiPriority="9" w:unhideWhenUsed="1" w:qFormat="1"/>
+    <w:lsdException w:name="heading 8" w:semiHidden="1" w:uiPriority="9" w:unhideWhenUsed="1" w:qFormat="1"/>
+    <w:lsdException w:name="heading 9" w:semiHidden="1" w:uiPriority="9" w:unhideWhenUsed="1" w:qFormat="1"/>
+    <w:lsdException w:name="index 1" w:semiHidden="1" w:unhideWhenUsed="1"/>
+    <w:lsdException w:name="index 2" w:semiHidden="1" w:unhideWhenUsed="1"/>
+    <w:lsdException w:name="index 3" w:semiHidden="1" w:unhideWhenUsed="1"/>
+    <w:lsdException w:name="index 4" w:semiHidden="1" w:unhideWhenUsed="1"/>
+    <w:lsdException w:name="index 5" w:semiHidden="1" w:unhideWhenUsed="1"/>
+    <w:lsdException w:name="index 6" w:semiHidden="1" w:unhideWhenUsed="1"/>
+    <w:lsdException w:name="index 7" w:semiHidden="1" w:unhideWhenUsed="1"/>
+    <w:lsdException w:name="index 8" w:semiHidden="1" w:unhideWhenUsed="1"/>
+    <w:lsdException w:name="index 9" w:semiHidden="1" w:unhideWhenUsed="1"/>
+    <w:lsdException w:name="toc 1" w:semiHidden="1" w:uiPriority="39" w:unhideWhenUsed="1"/>
+    <w:lsdException w:name="toc 2" w:semiHidden="1" w:uiPriority="39" w:unhideWhenUsed="1"/>
+    <w:lsdException w:name="toc 3" w:semiHidden="1" w:uiPriority="39" w:unhideWhenUsed="1"/>
+    <w:lsdException w:name="toc 4" w:semiHidden="1" w:uiPriority="39" w:unhideWhenUsed="1"/>
+    <w:lsdException w:name="toc 5" w:semiHidden="1" w:uiPriority="39" w:unhideWhenUsed="1"/>
+    <w:lsdException w:name="toc 6" w:semiHidden="1" w:uiPriority="39" w:unhideWhenUsed="1"/>
+    <w:lsdException w:name="toc 7" w:semiHidden="1" w:uiPriority="39" w:unhideWhenUsed="1"/>
+    <w:lsdException w:name="toc 8" w:semiHidden="1" w:uiPriority="39" w:unhideWhenUsed="1"/>
+    <w:lsdException w:name="toc 9" w:semiHidden="1" w:uiPriority="39" w:unhideWhenUsed="1"/>
+    <w:lsdException w:name="Normal Indent" w:semiHidden="1" w:unhideWhenUsed="1"/>
+    <w:lsdException w:name="footnote text" w:semiHidden="1" w:unhideWhenUsed="1"/>
+    <w:lsdException w:name="annotation text" w:semiHidden="1" w:unhideWhenUsed="1"/>
+    <w:lsdException w:name="header" w:semiHidden="1" w:unhideWhenUsed="1"/>
+    <w:lsdException w:name="footer" w:semiHidden="1" w:unhideWhenUsed="1"/>
+    <w:lsdException w:name="index heading" w:semiHidden="1" w:unhideWhenUsed="1"/>
+    <w:lsdException w:name="caption" w:semiHidden="1" w:uiPriority="35" w:unhideWhenUsed="1" w:qFormat="1"/>
+    <w:lsdException w:name="table of figures" w:semiHidden="1" w:unhideWhenUsed="1"/>
+    <w:lsdException w:name="envelope address" w:semiHidden="1" w:unhideWhenUsed="1"/>
+    <w:lsdException w:name="envelope return" w:semiHidden="1" w:unhideWhenUsed="1"/>
+    <w:lsdException w:name="footnote reference" w:semiHidden="1" w:unhideWhenUsed="1"/>
+    <w:lsdException w:name="annotation reference" w:semiHidden="1" w:unhideWhenUsed="1"/>
+    <w:lsdException w:name="line number" w:semiHidden="1" w:unhideWhenUsed="1"/>
+    <w:lsdException w:name="page number" w:semiHidden="1" w:unhideWhenUsed="1"/>
+    <w:lsdException w:name="endnote reference" w:semiHidden="1" w:unhideWhenUsed="1"/>
+    <w:lsdException w:name="endnote text" w:semiHidden="1" w:unhideWhenUsed="1"/>
+    <w:lsdException w:name="table of authorities" w:semiHidden="1" w:unhideWhenUsed="1"/>
+    <w:lsdException w:name="macro" w:semiHidden="1" w:unhideWhenUsed="1"/>
+    <w:lsdException w:name="toa heading" w:semiHidden="1" w:unhideWhenUsed="1"/>
+    <w:lsdException w:name="List" w:semiHidden="1" w:unhideWhenUsed="1"/>
+    <w:lsdException w:name="List Bullet" w:semiHidden="1" w:unhideWhenUsed="1"/>
+    <w:lsdException w:name="List Number" w:semiHidden="1" w:unhideWhenUsed="1"/>
+    <w:lsdException w:name="List 2" w:semiHidden="1" w:unhideWhenUsed="1"/>
+    <w:lsdException w:name="List 3" w:semiHidden="1" w:unhideWhenUsed="1"/>
+    <w:lsdException w:name="List 4" w:semiHidden="1" w:unhideWhenUsed="1"/>
+    <w:lsdException w:name="List 5" w:semiHidden="1" w:unhideWhenUsed="1"/>
+    <w:lsdException w:name="List Bullet 2" w:semiHidden="1" w:unhideWhenUsed="1"/>
+    <w:lsdException w:name="List Bullet 3" w:semiHidden="1" w:unhideWhenUsed="1"/>
+    <w:lsdException w:name="List Bullet 4" w:semiHidden="1" w:unhideWhenUsed="1"/>
+    <w:lsdException w:name="List Bullet 5" w:semiHidden="1" w:unhideWhenUsed="1"/>
+    <w:lsdException w:name="List Number 2" w:semiHidden="1" w:unhideWhenUsed="1"/>
+    <w:lsdException w:name="List Number 3" w:semiHidden="1" w:unhideWhenUsed="1"/>
+    <w:lsdException w:name="List Number 4" w:semiHidden="1" w:unhideWhenUsed="1"/>
+    <w:lsdException w:name="List Number 5" w:semiHidden="1" w:unhideWhenUsed="1"/>
+    <w:lsdException w:name="Title" w:uiPriority="10" w:qFormat="1"/>
+    <w:lsdException w:name="Closing" w:semiHidden="1" w:unhideWhenUsed="1"/>
+    <w:lsdException w:name="Signature" w:semiHidden="1" w:unhideWhenUsed="1"/>
+    <w:lsdException w:name="Default Paragraph Font" w:semiHidden="1" w:uiPriority="1" w:unhideWhenUsed="1"/>
+    <w:lsdException w:name="Body Text" w:semiHidden="1" w:unhideWhenUsed="1"/>
+    <w:lsdException w:name="Body Text Indent" w:semiHidden="1" w:unhideWhenUsed="1"/>
+    <w:lsdException w:name="List Continue" w:semiHidden="1" w:unhideWhenUsed="1"/>
+    <w:lsdException w:name="List Continue 2" w:semiHidden="1" w:unhideWhenUsed="1"/>
+    <w:lsdException w:name="List Continue 3" w:semiHidden="1" w:unhideWhenUsed="1"/>
+    <w:lsdException w:name="List Continue 4" w:semiHidden="1" w:unhideWhenUsed="1"/>
+    <w:lsdException w:name="List Continue 5" w:semiHidden="1" w:unhideWhenUsed="1"/>
+    <w:lsdException w:name="Message Header" w:semiHidden="1" w:unhideWhenUsed="1"/>
+    <w:lsdException w:name="Subtitle" w:uiPriority="11" w:qFormat="1"/>
+    <w:lsdException w:name="Salutation" w:semiHidden="1" w:unhideWhenUsed="1"/>
+    <w:lsdException w:name="Date" w:semiHidden="1" w:unhideWhenUsed="1"/>
+    <w:lsdException w:name="Body Text First Indent" w:semiHidden="1" w:unhideWhenUsed="1"/>
+    <w:lsdException w:name="Body Text First Indent 2" w:semiHidden="1" w:unhideWhenUsed="1"/>
+    <w:lsdException w:name="Note Heading" w:semiHidden="1" w:unhideWhenUsed="1"/>
+    <w:lsdException w:name="Body Text 2" w:semiHidden="1" w:unhideWhenUsed="1"/>
+    <w:lsdException w:name="Body Text 3" w:semiHidden="1" w:unhideWhenUsed="1"/>
+    <w:lsdException w:name="Body Text Indent 2" w:semiHidden="1" w:unhideWhenUsed="1"/>
+    <w:lsdException w:name="Body Text Indent 3" w:semiHidden="1" w:unhideWhenUsed="1"/>
+    <w:lsdException w:name="Block Text" w:semiHidden="1" w:unhideWhenUsed="1"/>
+    <w:lsdException w:name="Hyperlink" w:semiHidden="1" w:unhideWhenUsed="1"/>
+    <w:lsdException w:name="FollowedHyperlink" w:semiHidden="1" w:unhideWhenUsed="1"/>
+    <w:lsdException w:name="Strong" w:uiPriority="22" w:qFormat="1"/>
+    <w:lsdException w:name="Emphasis" w:uiPriority="20" w:qFormat="1"/>
+    <w:lsdException w:name="Document Map" w:semiHidden="1" w:unhideWhenUsed="1"/>
+    <w:lsdException w:name="Plain Text" w:semiHidden="1" w:unhideWhenUsed="1"/>
+    <w:lsdException w:name="E-mail Signature" w:semiHidden="1" w:unhideWhenUsed="1"/>
+    <w:lsdException w:name="HTML Top of Form" w:semiHidden="1" w:unhideWhenUsed="1"/>
+    <w:lsdException w:name="HTML Bottom of Form" w:semiHidden="1" w:unhideWhenUsed="1"/>
+    <w:lsdException w:name="Normal (Web)" w:semiHidden="1" w:unhideWhenUsed="1"/>
+    <w:lsdException w:name="HTML Acronym" w:semiHidden="1" w:unhideWhenUsed="1"/>
+    <w:lsdException w:name="HTML Address" w:semiHidden="1" w:unhideWhenUsed="1"/>
+    <w:lsdException w:name="HTML Cite" w:semiHidden="1" w:unhideWhenUsed="1"/>
+    <w:lsdException w:name="HTML Code" w:semiHidden="1" w:unhideWhenUsed="1"/>
+    <w:lsdException w:name="HTML Definition" w:semiHidden="1" w:unhideWhenUsed="1"/>
+    <w:lsdException w:name="HTML Keyboard" w:semiHidden="1" w:unhideWhenUsed="1"/>
+    <w:lsdException w:name="HTML Preformatted" w:semiHidden="1" w:unhideWhenUsed="1"/>
+    <w:lsdException w:name="HTML Sample" w:semiHidden="1" w:unhideWhenUsed="1"/>
+    <w:lsdException w:name="HTML Typewriter" w:semiHidden="1" w:unhideWhenUsed="1"/>
+    <w:lsdException w:name="HTML Variable" w:semiHidden="1" w:unhideWhenUsed="1"/>
+    <w:lsdException w:name="Normal Table" w:semiHidden="1" w:unhideWhenUsed="1"/>
+    <w:lsdException w:name="annotation subject" w:semiHidden="1" w:unhideWhenUsed="1"/>
+    <w:lsdException w:name="No List" w:semiHidden="1" w:unhideWhenUsed="1"/>
+    <w:lsdException w:name="Outline List 1" w:semiHidden="1" w:unhideWhenUsed="1"/>
+    <w:lsdException w:name="Outline List 2" w:semiHidden="1" w:unhideWhenUsed="1"/>
+    <w:lsdException w:name="Outline List 3" w:semiHidden="1" w:unhideWhenUsed="1"/>
+    <w:lsdException w:name="Table Simple 1" w:semiHidden="1" w:unhideWhenUsed="1"/>
+    <w:lsdException w:name="Table Simple 2" w:semiHidden="1" w:unhideWhenUsed="1"/>
+    <w:lsdException w:name="Table Simple 3" w:semiHidden="1" w:unhideWhenUsed="1"/>
+    <w:lsdException w:name="Table Classic 1" w:semiHidden="1" w:unhideWhenUsed="1"/>
+    <w:lsdException w:name="Table Classic 2" w:semiHidden="1" w:unhideWhenUsed="1"/>
+    <w:lsdException w:name="Table Classic 3" w:semiHidden="1" w:unhideWhenUsed="1"/>
+    <w:lsdException w:name="Table Classic 4" w:semiHidden="1" w:unhideWhenUsed="1"/>
+    <w:lsdException w:name="Table Colorful 1" w:semiHidden="1" w:unhideWhenUsed="1"/>
+    <w:lsdException w:name="Table Colorful 2" w:semiHidden="1" w:unhideWhenUsed="1"/>
+    <w:lsdException w:name="Table Colorful 3" w:semiHidden="1" w:unhideWhenUsed="1"/>
+    <w:lsdException w:name="Table Columns 1" w:semiHidden="1" w:unhideWhenUsed="1"/>
+    <w:lsdException w:name="Table Columns 2" w:semiHidden="1" w:unhideWhenUsed="1"/>
+    <w:lsdException w:name="Table Columns 3" w:semiHidden="1" w:unhideWhenUsed="1"/>
+    <w:lsdException w:name="Table Columns 4" w:semiHidden="1" w:unhideWhenUsed="1"/>
+    <w:lsdException w:name="Table Columns 5" w:semiHidden="1" w:unhideWhenUsed="1"/>
+    <w:lsdException w:name="Table Grid 1" w:semiHidden="1" w:unhideWhenUsed="1"/>
+    <w:lsdException w:name="Table Grid 2" w:semiHidden="1" w:unhideWhenUsed="1"/>
+    <w:lsdException w:name="Table Grid 3" w:semiHidden="1" w:unhideWhenUsed="1"/>
+    <w:lsdException w:name="Table Grid 4" w:semiHidden="1" w:unhideWhenUsed="1"/>
+    <w:lsdException w:name="Table Grid 5" w:semiHidden="1" w:unhideWhenUsed="1"/>
+    <w:lsdException w:name="Table Grid 6" w:semiHidden="1" w:unhideWhenUsed="1"/>
+    <w:lsdException w:name="Table Grid 7" w:semiHidden="1" w:unhideWhenUsed="1"/>
+    <w:lsdException w:name="Table Grid 8" w:semiHidden="1" w:unhideWhenUsed="1"/>
+    <w:lsdException w:name="Table List 1" w:semiHidden="1" w:unhideWhenUsed="1"/>
+    <w:lsdException w:name="Table List 2" w:semiHidden="1" w:unhideWhenUsed="1"/>
+    <w:lsdException w:name="Table List 3" w:semiHidden="1" w:unhideWhenUsed="1"/>
+    <w:lsdException w:name="Table List 4" w:semiHidden="1" w:unhideWhenUsed="1"/>
+    <w:lsdException w:name="Table List 5" w:semiHidden="1" w:unhideWhenUsed="1"/>
+    <w:lsdException w:name="Table List 6" w:semiHidden="1" w:unhideWhenUsed="1"/>
+    <w:lsdException w:name="Table List 7" w:semiHidden="1" w:unhideWhenUsed="1"/>
+    <w:lsdException w:name="Table List 8" w:semiHidden="1" w:unhideWhenUsed="1"/>
+    <w:lsdException w:name="Table 3D effects 1" w:semiHidden="1" w:unhideWhenUsed="1"/>
+    <w:lsdException w:name="Table 3D effects 2" w:semiHidden="1" w:unhideWhenUsed="1"/>
+    <w:lsdException w:name="Table 3D effects 3" w:semiHidden="1" w:unhideWhenUsed="1"/>
+    <w:lsdException w:name="Table Contemporary" w:semiHidden="1" w:unhideWhenUsed="1"/>
+    <w:lsdException w:name="Table Elegant" w:semiHidden="1" w:unhideWhenUsed="1"/>
+    <w:lsdException w:name="Table Professional" w:semiHidden="1" w:unhideWhenUsed="1"/>
+    <w:lsdException w:name="Table Subtle 1" w:semiHidden="1" w:unhideWhenUsed="1"/>
+    <w:lsdException w:name="Table Subtle 2" w:semiHidden="1" w:unhideWhenUsed="1"/>
+    <w:lsdException w:name="Table Web 1" w:semiHidden="1" w:unhideWhenUsed="1"/>
+    <w:lsdException w:name="Table Web 2" w:semiHidden="1" w:unhideWhenUsed="1"/>
+    <w:lsdException w:name="Table Web 3" w:semiHidden="1" w:unhideWhenUsed="1"/>
+    <w:lsdException w:name="Balloon Text" w:semiHidden="1" w:unhideWhenUsed="1"/>
+    <w:lsdException w:name="Table Grid" w:semiHidden="1" w:uiPriority="59" w:unhideWhenUsed="1"/>
+    <w:lsdException w:name="Table Theme" w:semiHidden="1" w:unhideWhenUsed="1"/>
+    <w:lsdException w:name="Placeholder Text" w:semiHidden="1"/>
+    <w:lsdException w:name="No Spacing" w:uiPriority="1" w:qFormat="1"/>
+    <w:lsdException w:name="Light Shading" w:uiPriority="60"/>
+    <w:lsdException w:name="Light List" w:uiPriority="61"/>
+    <w:lsdException w:name="Light Grid" w:uiPriority="62"/>
+    <w:lsdException w:name="Medium Shading 1" w:uiPriority="63"/>
+    <w:lsdException w:name="Medium Shading 2" w:uiPriority="64"/>
+    <w:lsdException w:name="Medium List 1" w:uiPriority="65"/>
+    <w:lsdException w:name="Medium List 2" w:uiPriority="66"/>
+    <w:lsdException w:name="Medium Grid 1" w:uiPriority="67"/>
+    <w:lsdException w:name="Medium Grid 2" w:uiPriority="68"/>
+    <w:lsdException w:name="Medium Grid 3" w:uiPriority="69"/>
+    <w:lsdException w:name="Dark List" w:uiPriority="70"/>
+    <w:lsdException w:name="Colorful Shading" w:uiPriority="71"/>
+    <w:lsdException w:name="Colorful List" w:uiPriority="72"/>
+    <w:lsdException w:name="Colorful Grid" w:uiPriority="73"/>
+    <w:lsdException w:name="Light Shading Accent 1" w:uiPriority="60"/>
+    <w:lsdException w:name="Light List Accent 1" w:uiPriority="61"/>
+    <w:lsdException w:name="Light Grid Accent 1" w:uiPriority="62"/>
+    <w:lsdException w:name="Medium Shading 1 Accent 1" w:uiPriority="63"/>
+    <w:lsdException w:name="Medium Shading 2 Accent 1" w:uiPriority="64"/>
+    <w:lsdException w:name="Medium List 1 Accent 1" w:uiPriority="65"/>
+    <w:lsdException w:name="Revision" w:semiHidden="1"/>
+    <w:lsdException w:name="List Paragraph" w:uiPriority="34" w:qFormat="1"/>
+    <w:lsdException w:name="Quote" w:uiPriority="29" w:qFormat="1"/>
+    <w:lsdException w:name="Intense Quote" w:uiPriority="30" w:qFormat="1"/>
+    <w:lsdException w:name="Medium List 2 Accent 1" w:uiPriority="66"/>
+    <w:lsdException w:name="Medium Grid 1 Accent 1" w:uiPriority="67"/>
+    <w:lsdException w:name="Medium Grid 2 Accent 1" w:uiPriority="68"/>
+    <w:lsdException w:name="Medium Grid 3 Accent 1" w:uiPriority="69"/>
+    <w:lsdException w:name="Dark List Accent 1" w:uiPriority="70"/>
+    <w:lsdException w:name="Colorful Shading Accent 1" w:uiPriority="71"/>
+    <w:lsdException w:name="Colorful List Accent 1" w:uiPriority="72"/>
+    <w:lsdException w:name="Colorful Grid Accent 1" w:uiPriority="73"/>
+    <w:lsdException w:name="Light Shading Accent 2" w:uiPriority="60"/>
+    <w:lsdException w:name="Light List Accent 2" w:uiPriority="61"/>
+    <w:lsdException w:name="Light Grid Accent 2" w:uiPriority="62"/>
+    <w:lsdException w:name="Medium Shading 1 Accent 2" w:uiPriority="63"/>
+    <w:lsdException w:name="Medium Shading 2 Accent 2" w:uiPriority="64"/>
+    <w:lsdException w:name="Medium List 1 Accent 2" w:uiPriority="65"/>
+    <w:lsdException w:name="Medium List 2 Accent 2" w:uiPriority="66"/>
+    <w:lsdException w:name="Medium Grid 1 Accent 2" w:uiPriority="67"/>
+    <w:lsdException w:name="Medium Grid 2 Accent 2" w:uiPriority="68"/>
+    <w:lsdException w:name="Medium Grid 3 Accent 2" w:uiPriority="69"/>
+    <w:lsdException w:name="Dark List Accent 2" w:uiPriority="70"/>
+    <w:lsdException w:name="Colorful Shading Accent 2" w:uiPriority="71"/>
+    <w:lsdException w:name="Colorful List Accent 2" w:uiPriority="72"/>
+    <w:lsdException w:name="Colorful Grid Accent 2" w:uiPriority="73"/>
+    <w:lsdException w:name="Light Shading Accent 3" w:uiPriority="60"/>
+    <w:lsdException w:name="Light List Accent 3" w:uiPriority="61"/>
+    <w:lsdException w:name="Light Grid Accent 3" w:uiPriority="62"/>
+    <w:lsdException w:name="Medium Shading 1 Accent 3" w:uiPriority="63"/>
+    <w:lsdException w:name="Medium Shading 2 Accent 3" w:uiPriority="64"/>
+    <w:lsdException w:name="Medium List 1 Accent 3" w:uiPriority="65"/>
+    <w:lsdException w:name="Medium List 2 Accent 3" w:uiPriority="66"/>
+    <w:lsdException w:name="Medium Grid 1 Accent 3" w:uiPriority="67"/>
+    <w:lsdException w:name="Medium Grid 2 Accent 3" w:uiPriority="68"/>
+    <w:lsdException w:name="Medium Grid 3 Accent 3" w:uiPriority="69"/>
+    <w:lsdException w:name="Dark List Accent 3" w:uiPriority="70"/>
+    <w:lsdException w:name="Colorful Shading Accent 3" w:uiPriority="71"/>
+    <w:lsdException w:name="Colorful List Accent 3" w:uiPriority="72"/>
+    <w:lsdException w:name="Colorful Grid Accent 3" w:uiPriority="73"/>
+    <w:lsdException w:name="Light Shading Accent 4" w:uiPriority="60"/>
+    <w:lsdException w:name="Light List Accent 4" w:uiPriority="61"/>
+    <w:lsdException w:name="Light Grid Accent 4" w:uiPriority="62"/>
+    <w:lsdException w:name="Medium Shading 1 Accent 4" w:uiPriority="63"/>
+    <w:lsdException w:name="Medium Shading 2 Accent 4" w:uiPriority="64"/>
+    <w:lsdException w:name="Medium List 1 Accent 4" w:uiPriority="65"/>
+    <w:lsdException w:name="Medium List 2 Accent 4" w:uiPriority="66"/>
+    <w:lsdException w:name="Medium Grid 1 Accent 4" w:uiPriority="67"/>
+    <w:lsdException w:name="Medium Grid 2 Accent 4" w:uiPriority="68"/>
+    <w:lsdException w:name="Medium Grid 3 Accent 4" w:uiPriority="69"/>
+    <w:lsdException w:name="Dark List Accent 4" w:uiPriority="70"/>
+    <w:lsdException w:name="Colorful Shading Accent 4" w:uiPriority="71"/>
+    <w:lsdException w:name="Colorful List Accent 4" w:uiPriority="72"/>
+    <w:lsdException w:name="Colorful Grid Accent 4" w:uiPriority="73"/>
+    <w:lsdException w:name="Light Shading Accent 5" w:uiPriority="60"/>
+    <w:lsdException w:name="Light List Accent 5" w:uiPriority="61"/>
+    <w:lsdException w:name="Light Grid Accent 5" w:uiPriority="62"/>
+    <w:lsdException w:name="Medium Shading 1 Accent 5" w:uiPriority="63"/>
+    <w:lsdException w:name="Medium Shading 2 Accent 5" w:uiPriority="64"/>
+    <w:lsdException w:name="Medium List 1 Accent 5" w:uiPriority="65"/>
+    <w:lsdException w:name="Medium List 2 Accent 5" w:uiPriority="66"/>
+    <w:lsdException w:name="Medium Grid 1 Accent 5" w:uiPriority="67"/>
+    <w:lsdException w:name="Medium Grid 2 Accent 5" w:uiPriority="68"/>
+    <w:lsdException w:name="Medium Grid 3 Accent 5" w:uiPriority="69"/>
+    <w:lsdException w:name="Dark List Accent 5" w:uiPriority="70"/>
+    <w:lsdException w:name="Colorful Shading Accent 5" w:uiPriority="71"/>
+    <w:lsdException w:name="Colorful List Accent 5" w:uiPriority="72"/>
+    <w:lsdException w:name="Colorful Grid Accent 5" w:uiPriority="73"/>
+    <w:lsdException w:name="Light Shading Accent 6" w:uiPriority="60"/>
+    <w:lsdException w:name="Light List Accent 6" w:uiPriority="61"/>
+    <w:lsdException w:name="Light Grid Accent 6" w:uiPriority="62"/>
+    <w:lsdException w:name="Medium Shading 1 Accent 6" w:uiPriority="63"/>
+    <w:lsdException w:name="Medium Shading 2 Accent 6" w:uiPriority="64"/>
+    <w:lsdException w:name="Medium List 1 Accent 6" w:uiPriority="65"/>
+    <w:lsdException w:name="Medium List 2 Accent 6" w:uiPriority="66"/>
+    <w:lsdException w:name="Medium Grid 1 Accent 6" w:uiPriority="67"/>
+    <w:lsdException w:name="Medium Grid 2 Accent 6" w:uiPriority="68"/>
+    <w:lsdException w:name="Medium Grid 3 Accent 6" w:uiPriority="69"/>
+    <w:lsdException w:name="Dark List Accent 6" w:uiPriority="70"/>
+    <w:lsdException w:name="Colorful Shading Accent 6" w:uiPriority="71"/>
+    <w:lsdException w:name="Colorful List Accent 6" w:uiPriority="72"/>
+    <w:lsdException w:name="Colorful Grid Accent 6" w:uiPriority="73"/>
+    <w:lsdException w:name="Subtle Emphasis" w:uiPriority="19" w:qFormat="1"/>
+    <w:lsdException w:name="Intense Emphasis" w:uiPriority="21" w:qFormat="1"/>
+    <w:lsdException w:name="Subtle Reference" w:uiPriority="31" w:qFormat="1"/>
+    <w:lsdException w:name="Intense Reference" w:uiPriority="32" w:qFormat="1"/>
+    <w:lsdException w:name="Book Title" w:uiPriority="33" w:qFormat="1"/>
+    <w:lsdException w:name="Bibliography" w:semiHidden="1" w:uiPriority="37" w:unhideWhenUsed="1"/>
+    <w:lsdException w:name="TOC Heading" w:semiHidden="1" w:uiPriority="39" w:unhideWhenUsed="1" w:qFormat="1"/>
+    <w:lsdException w:name="Plain Table 1" w:uiPriority="41"/>
+    <w:lsdException w:name="Plain Table 2" w:uiPriority="42"/>
+    <w:lsdException w:name="Plain Table 3" w:uiPriority="43"/>
+    <w:lsdException w:name="Plain Table 4" w:uiPriority="44"/>
+    <w:lsdException w:name="Plain Table 5" w:uiPriority="45"/>
+    <w:lsdException w:name="Grid Table Light" w:uiPriority="40"/>
+    <w:lsdException w:name="Grid Table 1 Light" w:uiPriority="46"/>
+    <w:lsdException w:name="Grid Table 2" w:uiPriority="47"/>
+    <w:lsdException w:name="Grid Table 3" w:uiPriority="48"/>
+    <w:lsdException w:name="Grid Table 4" w:uiPriority="49"/>
+    <w:lsdException w:name="Grid Table 5 Dark" w:uiPriority="50"/>
+    <w:lsdException w:name="Grid Table 6 Colorful" w:uiPriority="51"/>
+    <w:lsdException w:name="Grid Table 7 Colorful" w:uiPriority="52"/>
+    <w:lsdException w:name="Grid Table 1 Light Accent 1" w:uiPriority="46"/>
+    <w:lsdException w:name="Grid Table 2 Accent 1" w:uiPriority="47"/>
+    <w:lsdException w:name="Grid Table 3 Accent 1" w:uiPriority="48"/>
+    <w:lsdException w:name="Grid Table 4 Accent 1" w:uiPriority="49"/>
+    <w:lsdException w:name="Grid Table 5 Dark Accent 1" w:uiPriority="50"/>
+    <w:lsdException w:name="Grid Table 6 Colorful Accent 1" w:uiPriority="51"/>
+    <w:lsdException w:name="Grid Table 7 Colorful Accent 1" w:uiPriority="52"/>
+    <w:lsdException w:name="Grid Table 1 Light Accent 2" w:uiPriority="46"/>
+    <w:lsdException w:name="Grid Table 2 Accent 2" w:uiPriority="47"/>
+    <w:lsdException w:name="Grid Table 3 Accent 2" w:uiPriority="48"/>
+    <w:lsdException w:name="Grid Table 4 Accent 2" w:uiPriority="49"/>
+    <w:lsdException w:name="Grid Table 5 Dark Accent 2" w:uiPriority="50"/>
+    <w:lsdException w:name="Grid Table 6 Colorful Accent 2" w:uiPriority="51"/>
+    <w:lsdException w:name="Grid Table 7 Colorful Accent 2" w:uiPriority="52"/>
+    <w:lsdException w:name="Grid Table 1 Light Accent 3" w:uiPriority="46"/>
+    <w:lsdException w:name="Grid Table 2 Accent 3" w:uiPriority="47"/>
+    <w:lsdException w:name="Grid Table 3 Accent 3" w:uiPriority="48"/>
+    <w:lsdException w:name="Grid Table 4 Accent 3" w:uiPriority="49"/>
+    <w:lsdException w:name="Grid Table 5 Dark Accent 3" w:uiPriority="50"/>
+    <w:lsdException w:name="Grid Table 6 Colorful Accent 3" w:uiPriority="51"/>
+    <w:lsdException w:name="Grid Table 7 Colorful Accent 3" w:uiPriority="52"/>
+    <w:lsdException w:name="Grid Table 1 Light Accent 4" w:uiPriority="46"/>
+    <w:lsdException w:name="Grid Table 2 Accent 4" w:uiPriority="47"/>
+    <w:lsdException w:name="Grid Table 3 Accent 4" w:uiPriority="48"/>
+    <w:lsdException w:name="Grid Table 4 Accent 4" w:uiPriority="49"/>
+    <w:lsdException w:name="Grid Table 5 Dark Accent 4" w:uiPriority="50"/>
+    <w:lsdException w:name="Grid Table 6 Colorful Accent 4" w:uiPriority="51"/>
+    <w:lsdException w:name="Grid Table 7 Colorful Accent 4" w:uiPriority="52"/>
+    <w:lsdException w:name="Grid Table 1 Light Accent 5" w:uiPriority="46"/>
+    <w:lsdException w:name="Grid Table 2 Accent 5" w:uiPriority="47"/>
+    <w:lsdException w:name="Grid Table 3 Accent 5" w:uiPriority="48"/>
+    <w:lsdException w:name="Grid Table 4 Accent 5" w:uiPriority="49"/>
+    <w:lsdException w:name="Grid Table 5 Dark Accent 5" w:uiPriority="50"/>
+    <w:lsdException w:name="Grid Table 6 Colorful Accent 5" w:uiPriority="51"/>
+    <w:lsdException w:name="Grid Table 7 Colorful Accent 5" w:uiPriority="52"/>
+    <w:lsdException w:name="Grid Table 1 Light Accent 6" w:uiPriority="46"/>
+    <w:lsdException w:name="Grid Table 2 Accent 6" w:uiPriority="47"/>
+    <w:lsdException w:name="Grid Table 3 Accent 6" w:uiPriority="48"/>
+    <w:lsdException w:name="Grid Table 4 Accent 6" w:uiPriority="49"/>
+    <w:lsdException w:name="Grid Table 5 Dark Accent 6" w:uiPriority="50"/>
+    <w:lsdException w:name="Grid Table 6 Colorful Accent 6" w:uiPriority="51"/>
+    <w:lsdException w:name="Grid Table 7 Colorful Accent 6" w:uiPriority="52"/>
+    <w:lsdException w:name="List Table 1 Light" w:uiPriority="46"/>
+    <w:lsdException w:name="List Table 2" w:uiPriority="47"/>
+    <w:lsdException w:name="List Table 3" w:uiPriority="48"/>
+    <w:lsdException w:name="List Table 4" w:uiPriority="49"/>
+    <w:lsdException w:name="List Table 5 Dark" w:uiPriority="50"/>
+    <w:lsdException w:name="List Table 6 Colorful" w:uiPriority="51"/>
+    <w:lsdException w:name="List Table 7 Colorful" w:uiPriority="52"/>
+    <w:lsdException w:name="List Table 1 Light Accent 1" w:uiPriority="46"/>
+    <w:lsdException w:name="List Table 2 Accent 1" w:uiPriority="47"/>
+    <w:lsdException w:name="List Table 3 Accent 1" w:uiPriority="48"/>
+    <w:lsdException w:name="List Table 4 Accent 1" w:uiPriority="49"/>
+    <w:lsdException w:name="List Table 5 Dark Accent 1" w:uiPriority="50"/>
+    <w:lsdException w:name="List Table 6 Colorful Accent 1" w:uiPriority="51"/>
+    <w:lsdException w:name="List Table 7 Colorful Accent 1" w:uiPriority="52"/>
+    <w:lsdException w:name="List Table 1 Light Accent 2" w:uiPriority="46"/>
+    <w:lsdException w:name="List Table 2 Accent 2" w:uiPriority="47"/>
+    <w:lsdException w:name="List Table 3 Accent 2" w:uiPriority="48"/>
+    <w:lsdException w:name="List Table 4 Accent 2" w:uiPriority="49"/>
+    <w:lsdException w:name="List Table 5 Dark Accent 2" w:uiPriority="50"/>
+    <w:lsdException w:name="List Table 6 Colorful Accent 2" w:uiPriority="51"/>
+    <w:lsdException w:name="List Table 7 Colorful Accent 2" w:uiPriority="52"/>
+    <w:lsdException w:name="List Table 1 Light Accent 3" w:uiPriority="46"/>
+    <w:lsdException w:name="List Table 2 Accent 3" w:uiPriority="47"/>
+    <w:lsdException w:name="List Table 3 Accent 3" w:uiPriority="48"/>
+    <w:lsdException w:name="List Table 4 Accent 3" w:uiPriority="49"/>
+    <w:lsdException w:name="List Table 5 Dark Accent 3" w:uiPriority="50"/>
+    <w:lsdException w:name="List Table 6 Colorful Accent 3" w:uiPriority="51"/>
+    <w:lsdException w:name="List Table 7 Colorful Accent 3" w:uiPriority="52"/>
+    <w:lsdException w:name="List Table 1 Light Accent 4" w:uiPriority="46"/>
+    <w:lsdException w:name="List Table 2 Accent 4" w:uiPriority="47"/>
+    <w:lsdException w:name="List Table 3 Accent 4" w:uiPriority="48"/>
+    <w:lsdException w:name="List Table 4 Accent 4" w:uiPriority="49"/>
+    <w:lsdException w:name="List Table 5 Dark Accent 4" w:uiPriority="50"/>
+    <w:lsdException w:name="List Table 6 Colorful Accent 4" w:uiPriority="51"/>
+    <w:lsdException w:name="List Table 7 Colorful Accent 4" w:uiPriority="52"/>
+    <w:lsdException w:name="List Table 1 Light Accent 5" w:uiPriority="46"/>
+    <w:lsdException w:name="List Table 2 Accent 5" w:uiPriority="47"/>
+    <w:lsdException w:name="List Table 3 Accent 5" w:uiPriority="48"/>
+    <w:lsdException w:name="List Table 4 Accent 5" w:uiPriority="49"/>
+    <w:lsdException w:name="List Table 5 Dark Accent 5" w:uiPriority="50"/>
+    <w:lsdException w:name="List Table 6 Colorful Accent 5" w:uiPriority="51"/>
+    <w:lsdException w:name="List Table 7 Colorful Accent 5" w:uiPriority="52"/>
+    <w:lsdException w:name="List Table 1 Light Accent 6" w:uiPriority="46"/>
+    <w:lsdException w:name="List Table 2 Accent 6" w:uiPriority="47"/>
+    <w:lsdException w:name="List Table 3 Accent 6" w:uiPriority="48"/>
+    <w:lsdException w:name="List Table 4 Accent 6" w:uiPriority="49"/>
+    <w:lsdException w:name="List Table 5 Dark Accent 6" w:uiPriority="50"/>
+    <w:lsdException w:name="List Table 6 Colorful Accent 6" w:uiPriority="51"/>
+    <w:lsdException w:name="List Table 7 Colorful Accent 6" w:uiPriority="52"/>
+    <w:lsdException w:name="Mention" w:semiHidden="1" w:unhideWhenUsed="1"/>
+    <w:lsdException w:name="Smart Hyperlink" w:semiHidden="1" w:unhideWhenUsed="1"/>
+    <w:lsdException w:name="Hashtag" w:semiHidden="1" w:unhideWhenUsed="1"/>
+    <w:lsdException w:name="Unresolved Mention" w:semiHidden="1" w:unhideWhenUsed="1"/>
+    <w:lsdException w:name="Smart Link" w:semiHidden="1" w:unhideWhenUsed="1"/>
   </w:latentStyles>
   <w:style w:type="paragraph" w:default="1" w:styleId="Normal">
     <w:name w:val="Normal"/>
     <w:qFormat/>
     <w:rsid w:val="006D252C"/>
   </w:style>
-  <w:style w:type="character" w:default="1" w:styleId="Policepardfaut">
+  <w:style w:type="character" w:default="1" w:styleId="DefaultParagraphFont">
     <w:name w:val="Default Paragraph Font"/>
     <w:uiPriority w:val="1"/>
     <w:semiHidden/>
     <w:unhideWhenUsed/>
   </w:style>
-  <w:style w:type="table" w:default="1" w:styleId="TableauNormal">
+  <w:style w:type="table" w:default="1" w:styleId="TableNormal">
     <w:name w:val="Normal Table"/>
     <w:uiPriority w:val="99"/>
     <w:semiHidden/>
     <w:unhideWhenUsed/>
-    <w:qFormat/>
     <w:tblPr>
       <w:tblInd w:w="0" w:type="dxa"/>
       <w:tblCellMar>
@@ -2645,13 +2946,13 @@
       </w:tblCellMar>
     </w:tblPr>
   </w:style>
-  <w:style w:type="numbering" w:default="1" w:styleId="Aucuneliste">
+  <w:style w:type="numbering" w:default="1" w:styleId="NoList">
     <w:name w:val="No List"/>
     <w:uiPriority w:val="99"/>
     <w:semiHidden/>
     <w:unhideWhenUsed/>
   </w:style>
-  <w:style w:type="paragraph" w:styleId="Paragraphedeliste">
+  <w:style w:type="paragraph" w:styleId="ListParagraph">
     <w:name w:val="List Paragraph"/>
     <w:basedOn w:val="Normal"/>
     <w:uiPriority w:val="34"/>
@@ -2662,9 +2963,9 @@
       <w:contextualSpacing/>
     </w:pPr>
   </w:style>
-  <w:style w:type="character" w:styleId="Lienhypertexte">
+  <w:style w:type="character" w:styleId="Hyperlink">
     <w:name w:val="Hyperlink"/>
-    <w:basedOn w:val="Policepardfaut"/>
+    <w:basedOn w:val="DefaultParagraphFont"/>
     <w:uiPriority w:val="99"/>
     <w:semiHidden/>
     <w:unhideWhenUsed/>
@@ -2674,10 +2975,10 @@
       <w:u w:val="single"/>
     </w:rPr>
   </w:style>
-  <w:style w:type="paragraph" w:styleId="Textedebulles">
+  <w:style w:type="paragraph" w:styleId="BalloonText">
     <w:name w:val="Balloon Text"/>
     <w:basedOn w:val="Normal"/>
-    <w:link w:val="TextedebullesCar"/>
+    <w:link w:val="BalloonTextChar"/>
     <w:uiPriority w:val="99"/>
     <w:semiHidden/>
     <w:unhideWhenUsed/>
@@ -2691,10 +2992,10 @@
       <w:szCs w:val="16"/>
     </w:rPr>
   </w:style>
-  <w:style w:type="character" w:customStyle="1" w:styleId="TextedebullesCar">
-    <w:name w:val="Texte de bulles Car"/>
-    <w:basedOn w:val="Policepardfaut"/>
-    <w:link w:val="Textedebulles"/>
+  <w:style w:type="character" w:customStyle="1" w:styleId="BalloonTextChar">
+    <w:name w:val="Balloon Text Char"/>
+    <w:basedOn w:val="DefaultParagraphFont"/>
+    <w:link w:val="BalloonText"/>
     <w:uiPriority w:val="99"/>
     <w:semiHidden/>
     <w:rsid w:val="00711E99"/>
@@ -2702,6 +3003,36 @@
       <w:rFonts w:ascii="Tahoma" w:hAnsi="Tahoma" w:cs="Tahoma"/>
       <w:sz w:val="16"/>
       <w:szCs w:val="16"/>
+    </w:rPr>
+  </w:style>
+  <w:style w:type="paragraph" w:styleId="Subtitle">
+    <w:name w:val="Subtitle"/>
+    <w:basedOn w:val="Normal"/>
+    <w:next w:val="Normal"/>
+    <w:link w:val="SubtitleChar"/>
+    <w:uiPriority w:val="11"/>
+    <w:qFormat/>
+    <w:rsid w:val="005211DC"/>
+    <w:pPr>
+      <w:numPr>
+        <w:ilvl w:val="1"/>
+      </w:numPr>
+      <w:spacing w:after="160"/>
+    </w:pPr>
+    <w:rPr>
+      <w:color w:val="5A5A5A" w:themeColor="text1" w:themeTint="A5"/>
+      <w:spacing w:val="15"/>
+    </w:rPr>
+  </w:style>
+  <w:style w:type="character" w:customStyle="1" w:styleId="SubtitleChar">
+    <w:name w:val="Subtitle Char"/>
+    <w:basedOn w:val="DefaultParagraphFont"/>
+    <w:link w:val="Subtitle"/>
+    <w:uiPriority w:val="11"/>
+    <w:rsid w:val="005211DC"/>
+    <w:rPr>
+      <w:color w:val="5A5A5A" w:themeColor="text1" w:themeTint="A5"/>
+      <w:spacing w:val="15"/>
     </w:rPr>
   </w:style>
 </w:styles>

</xml_diff>